<commit_message>
Acutalice el manual de git
</commit_message>
<xml_diff>
--- a/Manual de Git.docx
+++ b/Manual de Git.docx
@@ -31,13 +31,34 @@
     </w:p>
     <w:p>
       <w:r>
-        <w:t>Durante la instalación seleccionar Visual Studio Code como tu editor.  El chiste es que puedas abrir</w:t>
-      </w:r>
-    </w:p>
-    <w:p>
-      <w:r>
-        <w:t>Git Bash en Visual Studio Code</w:t>
-      </w:r>
+        <w:t xml:space="preserve">Durante la instalación seleccionar Visual Studio </w:t>
+      </w:r>
+      <w:proofErr w:type="spellStart"/>
+      <w:r>
+        <w:t>Code</w:t>
+      </w:r>
+      <w:proofErr w:type="spellEnd"/>
+      <w:r>
+        <w:t xml:space="preserve"> como tu editor.  El chiste es que puedas abrir</w:t>
+      </w:r>
+    </w:p>
+    <w:p>
+      <w:r>
+        <w:t xml:space="preserve">Git </w:t>
+      </w:r>
+      <w:proofErr w:type="spellStart"/>
+      <w:r>
+        <w:t>Bash</w:t>
+      </w:r>
+      <w:proofErr w:type="spellEnd"/>
+      <w:r>
+        <w:t xml:space="preserve"> en Visual Studio </w:t>
+      </w:r>
+      <w:proofErr w:type="spellStart"/>
+      <w:r>
+        <w:t>Code</w:t>
+      </w:r>
+      <w:proofErr w:type="spellEnd"/>
     </w:p>
     <w:p>
       <w:pPr>
@@ -48,8 +69,21 @@
         </w:numPr>
       </w:pPr>
       <w:r>
-        <w:t>Abrir Visual Studio Code y abrir la terminal integrada en la versión Git Bash</w:t>
-      </w:r>
+        <w:t xml:space="preserve">Abrir Visual Studio </w:t>
+      </w:r>
+      <w:proofErr w:type="spellStart"/>
+      <w:r>
+        <w:t>Code</w:t>
+      </w:r>
+      <w:proofErr w:type="spellEnd"/>
+      <w:r>
+        <w:t xml:space="preserve"> y abrir la terminal integrada en la versión Git </w:t>
+      </w:r>
+      <w:proofErr w:type="spellStart"/>
+      <w:r>
+        <w:t>Bash</w:t>
+      </w:r>
+      <w:proofErr w:type="spellEnd"/>
     </w:p>
     <w:p>
       <w:r>
@@ -73,25 +107,60 @@
           <w:color w:val="2F5496" w:themeColor="accent1" w:themeShade="BF"/>
         </w:rPr>
       </w:pPr>
-      <w:r>
-        <w:rPr>
-          <w:rFonts w:ascii="Abadi" w:hAnsi="Abadi"/>
-          <w:b/>
-          <w:bCs/>
-          <w:color w:val="2F5496" w:themeColor="accent1" w:themeShade="BF"/>
-        </w:rPr>
-        <w:t>git init</w:t>
-      </w:r>
+      <w:proofErr w:type="spellStart"/>
+      <w:r>
+        <w:rPr>
+          <w:rFonts w:ascii="Abadi" w:hAnsi="Abadi"/>
+          <w:b/>
+          <w:bCs/>
+          <w:color w:val="2F5496" w:themeColor="accent1" w:themeShade="BF"/>
+        </w:rPr>
+        <w:t>git</w:t>
+      </w:r>
+      <w:proofErr w:type="spellEnd"/>
+      <w:r>
+        <w:rPr>
+          <w:rFonts w:ascii="Abadi" w:hAnsi="Abadi"/>
+          <w:b/>
+          <w:bCs/>
+          <w:color w:val="2F5496" w:themeColor="accent1" w:themeShade="BF"/>
+        </w:rPr>
+        <w:t xml:space="preserve"> </w:t>
+      </w:r>
+      <w:proofErr w:type="spellStart"/>
+      <w:r>
+        <w:rPr>
+          <w:rFonts w:ascii="Abadi" w:hAnsi="Abadi"/>
+          <w:b/>
+          <w:bCs/>
+          <w:color w:val="2F5496" w:themeColor="accent1" w:themeShade="BF"/>
+        </w:rPr>
+        <w:t>init</w:t>
+      </w:r>
+      <w:proofErr w:type="spellEnd"/>
     </w:p>
     <w:p>
       <w:r>
         <w:t xml:space="preserve">Debes checar en la terminal que en el Git </w:t>
       </w:r>
-      <w:r>
-        <w:t>Bash,</w:t>
-      </w:r>
-      <w:r>
-        <w:t xml:space="preserve"> cuando te posiciones en esa carpeta inicializada diga (master)</w:t>
+      <w:proofErr w:type="spellStart"/>
+      <w:r>
+        <w:t>Bash</w:t>
+      </w:r>
+      <w:proofErr w:type="spellEnd"/>
+      <w:r>
+        <w:t>,</w:t>
+      </w:r>
+      <w:r>
+        <w:t xml:space="preserve"> cuando te posiciones en esa carpeta inicializada diga (</w:t>
+      </w:r>
+      <w:proofErr w:type="gramStart"/>
+      <w:r>
+        <w:t>master</w:t>
+      </w:r>
+      <w:proofErr w:type="gramEnd"/>
+      <w:r>
+        <w:t>)</w:t>
       </w:r>
     </w:p>
     <w:p>
@@ -109,27 +178,54 @@
         <w:t>chequeo</w:t>
       </w:r>
       <w:r>
-        <w:t xml:space="preserve"> de estatus para ver que tienes que llevar a la fase de “STAGE” con el comando add</w:t>
-      </w:r>
-    </w:p>
-    <w:p>
-      <w:pPr>
-        <w:rPr>
-          <w:rFonts w:ascii="Abadi" w:hAnsi="Abadi"/>
-          <w:b/>
-          <w:bCs/>
-          <w:color w:val="2F5496" w:themeColor="accent1" w:themeShade="BF"/>
-        </w:rPr>
-      </w:pPr>
-      <w:r>
-        <w:rPr>
-          <w:rFonts w:ascii="Abadi" w:hAnsi="Abadi"/>
-          <w:b/>
-          <w:bCs/>
-          <w:color w:val="2F5496" w:themeColor="accent1" w:themeShade="BF"/>
-        </w:rPr>
-        <w:t>git status</w:t>
-      </w:r>
+        <w:t xml:space="preserve"> de estatus para ver que tienes que llevar a la fase de “STAGE” con el comando </w:t>
+      </w:r>
+      <w:proofErr w:type="spellStart"/>
+      <w:r>
+        <w:t>add</w:t>
+      </w:r>
+      <w:proofErr w:type="spellEnd"/>
+    </w:p>
+    <w:p>
+      <w:pPr>
+        <w:rPr>
+          <w:rFonts w:ascii="Abadi" w:hAnsi="Abadi"/>
+          <w:b/>
+          <w:bCs/>
+          <w:color w:val="2F5496" w:themeColor="accent1" w:themeShade="BF"/>
+        </w:rPr>
+      </w:pPr>
+      <w:proofErr w:type="spellStart"/>
+      <w:r>
+        <w:rPr>
+          <w:rFonts w:ascii="Abadi" w:hAnsi="Abadi"/>
+          <w:b/>
+          <w:bCs/>
+          <w:color w:val="2F5496" w:themeColor="accent1" w:themeShade="BF"/>
+        </w:rPr>
+        <w:t>git</w:t>
+      </w:r>
+      <w:proofErr w:type="spellEnd"/>
+      <w:r>
+        <w:rPr>
+          <w:rFonts w:ascii="Abadi" w:hAnsi="Abadi"/>
+          <w:b/>
+          <w:bCs/>
+          <w:color w:val="2F5496" w:themeColor="accent1" w:themeShade="BF"/>
+        </w:rPr>
+        <w:t xml:space="preserve"> </w:t>
+      </w:r>
+      <w:proofErr w:type="gramStart"/>
+      <w:r>
+        <w:rPr>
+          <w:rFonts w:ascii="Abadi" w:hAnsi="Abadi"/>
+          <w:b/>
+          <w:bCs/>
+          <w:color w:val="2F5496" w:themeColor="accent1" w:themeShade="BF"/>
+        </w:rPr>
+        <w:t>status</w:t>
+      </w:r>
+      <w:proofErr w:type="gramEnd"/>
     </w:p>
     <w:p>
       <w:r>
@@ -149,8 +245,33 @@
           <w:rFonts w:ascii="Abadi" w:hAnsi="Abadi"/>
           <w:color w:val="C45911" w:themeColor="accent2" w:themeShade="BF"/>
         </w:rPr>
-        <w:t>No commits yet</w:t>
-      </w:r>
+        <w:t xml:space="preserve">No </w:t>
+      </w:r>
+      <w:proofErr w:type="spellStart"/>
+      <w:r>
+        <w:rPr>
+          <w:rFonts w:ascii="Abadi" w:hAnsi="Abadi"/>
+          <w:color w:val="C45911" w:themeColor="accent2" w:themeShade="BF"/>
+        </w:rPr>
+        <w:t>commits</w:t>
+      </w:r>
+      <w:proofErr w:type="spellEnd"/>
+      <w:r>
+        <w:rPr>
+          <w:rFonts w:ascii="Abadi" w:hAnsi="Abadi"/>
+          <w:color w:val="C45911" w:themeColor="accent2" w:themeShade="BF"/>
+        </w:rPr>
+        <w:t xml:space="preserve"> </w:t>
+      </w:r>
+      <w:proofErr w:type="spellStart"/>
+      <w:r>
+        <w:rPr>
+          <w:rFonts w:ascii="Abadi" w:hAnsi="Abadi"/>
+          <w:color w:val="C45911" w:themeColor="accent2" w:themeShade="BF"/>
+        </w:rPr>
+        <w:t>yet</w:t>
+      </w:r>
+      <w:proofErr w:type="spellEnd"/>
     </w:p>
     <w:p>
       <w:pPr>
@@ -169,12 +290,21 @@
           <w:color w:val="C45911" w:themeColor="accent2" w:themeShade="BF"/>
         </w:rPr>
       </w:pPr>
-      <w:r>
-        <w:rPr>
-          <w:rFonts w:ascii="Abadi" w:hAnsi="Abadi"/>
-          <w:color w:val="C45911" w:themeColor="accent2" w:themeShade="BF"/>
-        </w:rPr>
-        <w:t>Untracked files:</w:t>
+      <w:proofErr w:type="spellStart"/>
+      <w:r>
+        <w:rPr>
+          <w:rFonts w:ascii="Abadi" w:hAnsi="Abadi"/>
+          <w:color w:val="C45911" w:themeColor="accent2" w:themeShade="BF"/>
+        </w:rPr>
+        <w:t>Untracked</w:t>
+      </w:r>
+      <w:proofErr w:type="spellEnd"/>
+      <w:r>
+        <w:rPr>
+          <w:rFonts w:ascii="Abadi" w:hAnsi="Abadi"/>
+          <w:color w:val="C45911" w:themeColor="accent2" w:themeShade="BF"/>
+        </w:rPr>
+        <w:t xml:space="preserve"> files:</w:t>
       </w:r>
     </w:p>
     <w:p>
@@ -190,7 +320,119 @@
           <w:rFonts w:ascii="Abadi" w:hAnsi="Abadi"/>
           <w:color w:val="C45911" w:themeColor="accent2" w:themeShade="BF"/>
         </w:rPr>
-        <w:t xml:space="preserve">  (use "git add &lt;file&gt;..." to include in what will be committed)</w:t>
+        <w:t xml:space="preserve">  (use "</w:t>
+      </w:r>
+      <w:proofErr w:type="spellStart"/>
+      <w:r>
+        <w:rPr>
+          <w:rFonts w:ascii="Abadi" w:hAnsi="Abadi"/>
+          <w:color w:val="C45911" w:themeColor="accent2" w:themeShade="BF"/>
+        </w:rPr>
+        <w:t>git</w:t>
+      </w:r>
+      <w:proofErr w:type="spellEnd"/>
+      <w:r>
+        <w:rPr>
+          <w:rFonts w:ascii="Abadi" w:hAnsi="Abadi"/>
+          <w:color w:val="C45911" w:themeColor="accent2" w:themeShade="BF"/>
+        </w:rPr>
+        <w:t xml:space="preserve"> </w:t>
+      </w:r>
+      <w:proofErr w:type="spellStart"/>
+      <w:r>
+        <w:rPr>
+          <w:rFonts w:ascii="Abadi" w:hAnsi="Abadi"/>
+          <w:color w:val="C45911" w:themeColor="accent2" w:themeShade="BF"/>
+        </w:rPr>
+        <w:t>add</w:t>
+      </w:r>
+      <w:proofErr w:type="spellEnd"/>
+      <w:r>
+        <w:rPr>
+          <w:rFonts w:ascii="Abadi" w:hAnsi="Abadi"/>
+          <w:color w:val="C45911" w:themeColor="accent2" w:themeShade="BF"/>
+        </w:rPr>
+        <w:t xml:space="preserve"> &lt;file&gt;..." </w:t>
+      </w:r>
+      <w:proofErr w:type="spellStart"/>
+      <w:r>
+        <w:rPr>
+          <w:rFonts w:ascii="Abadi" w:hAnsi="Abadi"/>
+          <w:color w:val="C45911" w:themeColor="accent2" w:themeShade="BF"/>
+        </w:rPr>
+        <w:t>to</w:t>
+      </w:r>
+      <w:proofErr w:type="spellEnd"/>
+      <w:r>
+        <w:rPr>
+          <w:rFonts w:ascii="Abadi" w:hAnsi="Abadi"/>
+          <w:color w:val="C45911" w:themeColor="accent2" w:themeShade="BF"/>
+        </w:rPr>
+        <w:t xml:space="preserve"> </w:t>
+      </w:r>
+      <w:proofErr w:type="spellStart"/>
+      <w:r>
+        <w:rPr>
+          <w:rFonts w:ascii="Abadi" w:hAnsi="Abadi"/>
+          <w:color w:val="C45911" w:themeColor="accent2" w:themeShade="BF"/>
+        </w:rPr>
+        <w:t>include</w:t>
+      </w:r>
+      <w:proofErr w:type="spellEnd"/>
+      <w:r>
+        <w:rPr>
+          <w:rFonts w:ascii="Abadi" w:hAnsi="Abadi"/>
+          <w:color w:val="C45911" w:themeColor="accent2" w:themeShade="BF"/>
+        </w:rPr>
+        <w:t xml:space="preserve"> in </w:t>
+      </w:r>
+      <w:proofErr w:type="spellStart"/>
+      <w:r>
+        <w:rPr>
+          <w:rFonts w:ascii="Abadi" w:hAnsi="Abadi"/>
+          <w:color w:val="C45911" w:themeColor="accent2" w:themeShade="BF"/>
+        </w:rPr>
+        <w:t>what</w:t>
+      </w:r>
+      <w:proofErr w:type="spellEnd"/>
+      <w:r>
+        <w:rPr>
+          <w:rFonts w:ascii="Abadi" w:hAnsi="Abadi"/>
+          <w:color w:val="C45911" w:themeColor="accent2" w:themeShade="BF"/>
+        </w:rPr>
+        <w:t xml:space="preserve"> </w:t>
+      </w:r>
+      <w:proofErr w:type="spellStart"/>
+      <w:r>
+        <w:rPr>
+          <w:rFonts w:ascii="Abadi" w:hAnsi="Abadi"/>
+          <w:color w:val="C45911" w:themeColor="accent2" w:themeShade="BF"/>
+        </w:rPr>
+        <w:t>will</w:t>
+      </w:r>
+      <w:proofErr w:type="spellEnd"/>
+      <w:r>
+        <w:rPr>
+          <w:rFonts w:ascii="Abadi" w:hAnsi="Abadi"/>
+          <w:color w:val="C45911" w:themeColor="accent2" w:themeShade="BF"/>
+        </w:rPr>
+        <w:t xml:space="preserve"> be </w:t>
+      </w:r>
+      <w:proofErr w:type="spellStart"/>
+      <w:r>
+        <w:rPr>
+          <w:rFonts w:ascii="Abadi" w:hAnsi="Abadi"/>
+          <w:color w:val="C45911" w:themeColor="accent2" w:themeShade="BF"/>
+        </w:rPr>
+        <w:t>committed</w:t>
+      </w:r>
+      <w:proofErr w:type="spellEnd"/>
+      <w:r>
+        <w:rPr>
+          <w:rFonts w:ascii="Abadi" w:hAnsi="Abadi"/>
+          <w:color w:val="C45911" w:themeColor="accent2" w:themeShade="BF"/>
+        </w:rPr>
+        <w:t>)</w:t>
       </w:r>
     </w:p>
     <w:p>
@@ -206,7 +448,23 @@
           <w:rFonts w:ascii="Abadi" w:hAnsi="Abadi"/>
           <w:color w:val="C45911" w:themeColor="accent2" w:themeShade="BF"/>
         </w:rPr>
-        <w:t xml:space="preserve">        imagenes/</w:t>
+        <w:t xml:space="preserve">        </w:t>
+      </w:r>
+      <w:proofErr w:type="spellStart"/>
+      <w:r>
+        <w:rPr>
+          <w:rFonts w:ascii="Abadi" w:hAnsi="Abadi"/>
+          <w:color w:val="C45911" w:themeColor="accent2" w:themeShade="BF"/>
+        </w:rPr>
+        <w:t>imagenes</w:t>
+      </w:r>
+      <w:proofErr w:type="spellEnd"/>
+      <w:r>
+        <w:rPr>
+          <w:rFonts w:ascii="Abadi" w:hAnsi="Abadi"/>
+          <w:color w:val="C45911" w:themeColor="accent2" w:themeShade="BF"/>
+        </w:rPr>
+        <w:t>/</w:t>
       </w:r>
     </w:p>
     <w:p>
@@ -242,12 +500,181 @@
           <w:color w:val="C45911" w:themeColor="accent2" w:themeShade="BF"/>
         </w:rPr>
       </w:pPr>
-      <w:r>
-        <w:rPr>
-          <w:rFonts w:ascii="Abadi" w:hAnsi="Abadi"/>
-          <w:color w:val="C45911" w:themeColor="accent2" w:themeShade="BF"/>
-        </w:rPr>
-        <w:t>nothing added to commit but untracked files present (use "git add" to track)</w:t>
+      <w:proofErr w:type="spellStart"/>
+      <w:r>
+        <w:rPr>
+          <w:rFonts w:ascii="Abadi" w:hAnsi="Abadi"/>
+          <w:color w:val="C45911" w:themeColor="accent2" w:themeShade="BF"/>
+        </w:rPr>
+        <w:t>nothing</w:t>
+      </w:r>
+      <w:proofErr w:type="spellEnd"/>
+      <w:r>
+        <w:rPr>
+          <w:rFonts w:ascii="Abadi" w:hAnsi="Abadi"/>
+          <w:color w:val="C45911" w:themeColor="accent2" w:themeShade="BF"/>
+        </w:rPr>
+        <w:t xml:space="preserve"> </w:t>
+      </w:r>
+      <w:proofErr w:type="spellStart"/>
+      <w:r>
+        <w:rPr>
+          <w:rFonts w:ascii="Abadi" w:hAnsi="Abadi"/>
+          <w:color w:val="C45911" w:themeColor="accent2" w:themeShade="BF"/>
+        </w:rPr>
+        <w:t>added</w:t>
+      </w:r>
+      <w:proofErr w:type="spellEnd"/>
+      <w:r>
+        <w:rPr>
+          <w:rFonts w:ascii="Abadi" w:hAnsi="Abadi"/>
+          <w:color w:val="C45911" w:themeColor="accent2" w:themeShade="BF"/>
+        </w:rPr>
+        <w:t xml:space="preserve"> </w:t>
+      </w:r>
+      <w:proofErr w:type="spellStart"/>
+      <w:r>
+        <w:rPr>
+          <w:rFonts w:ascii="Abadi" w:hAnsi="Abadi"/>
+          <w:color w:val="C45911" w:themeColor="accent2" w:themeShade="BF"/>
+        </w:rPr>
+        <w:t>to</w:t>
+      </w:r>
+      <w:proofErr w:type="spellEnd"/>
+      <w:r>
+        <w:rPr>
+          <w:rFonts w:ascii="Abadi" w:hAnsi="Abadi"/>
+          <w:color w:val="C45911" w:themeColor="accent2" w:themeShade="BF"/>
+        </w:rPr>
+        <w:t xml:space="preserve"> </w:t>
+      </w:r>
+      <w:proofErr w:type="spellStart"/>
+      <w:r>
+        <w:rPr>
+          <w:rFonts w:ascii="Abadi" w:hAnsi="Abadi"/>
+          <w:color w:val="C45911" w:themeColor="accent2" w:themeShade="BF"/>
+        </w:rPr>
+        <w:t>commit</w:t>
+      </w:r>
+      <w:proofErr w:type="spellEnd"/>
+      <w:r>
+        <w:rPr>
+          <w:rFonts w:ascii="Abadi" w:hAnsi="Abadi"/>
+          <w:color w:val="C45911" w:themeColor="accent2" w:themeShade="BF"/>
+        </w:rPr>
+        <w:t xml:space="preserve"> </w:t>
+      </w:r>
+      <w:proofErr w:type="spellStart"/>
+      <w:r>
+        <w:rPr>
+          <w:rFonts w:ascii="Abadi" w:hAnsi="Abadi"/>
+          <w:color w:val="C45911" w:themeColor="accent2" w:themeShade="BF"/>
+        </w:rPr>
+        <w:t>but</w:t>
+      </w:r>
+      <w:proofErr w:type="spellEnd"/>
+      <w:r>
+        <w:rPr>
+          <w:rFonts w:ascii="Abadi" w:hAnsi="Abadi"/>
+          <w:color w:val="C45911" w:themeColor="accent2" w:themeShade="BF"/>
+        </w:rPr>
+        <w:t xml:space="preserve"> </w:t>
+      </w:r>
+      <w:proofErr w:type="spellStart"/>
+      <w:r>
+        <w:rPr>
+          <w:rFonts w:ascii="Abadi" w:hAnsi="Abadi"/>
+          <w:color w:val="C45911" w:themeColor="accent2" w:themeShade="BF"/>
+        </w:rPr>
+        <w:t>untracked</w:t>
+      </w:r>
+      <w:proofErr w:type="spellEnd"/>
+      <w:r>
+        <w:rPr>
+          <w:rFonts w:ascii="Abadi" w:hAnsi="Abadi"/>
+          <w:color w:val="C45911" w:themeColor="accent2" w:themeShade="BF"/>
+        </w:rPr>
+        <w:t xml:space="preserve"> files </w:t>
+      </w:r>
+      <w:proofErr w:type="spellStart"/>
+      <w:r>
+        <w:rPr>
+          <w:rFonts w:ascii="Abadi" w:hAnsi="Abadi"/>
+          <w:color w:val="C45911" w:themeColor="accent2" w:themeShade="BF"/>
+        </w:rPr>
+        <w:t>present</w:t>
+      </w:r>
+      <w:proofErr w:type="spellEnd"/>
+      <w:r>
+        <w:rPr>
+          <w:rFonts w:ascii="Abadi" w:hAnsi="Abadi"/>
+          <w:color w:val="C45911" w:themeColor="accent2" w:themeShade="BF"/>
+        </w:rPr>
+        <w:t xml:space="preserve"> (use "</w:t>
+      </w:r>
+      <w:proofErr w:type="spellStart"/>
+      <w:r>
+        <w:rPr>
+          <w:rFonts w:ascii="Abadi" w:hAnsi="Abadi"/>
+          <w:color w:val="C45911" w:themeColor="accent2" w:themeShade="BF"/>
+        </w:rPr>
+        <w:t>git</w:t>
+      </w:r>
+      <w:proofErr w:type="spellEnd"/>
+      <w:r>
+        <w:rPr>
+          <w:rFonts w:ascii="Abadi" w:hAnsi="Abadi"/>
+          <w:color w:val="C45911" w:themeColor="accent2" w:themeShade="BF"/>
+        </w:rPr>
+        <w:t xml:space="preserve"> </w:t>
+      </w:r>
+      <w:proofErr w:type="spellStart"/>
+      <w:r>
+        <w:rPr>
+          <w:rFonts w:ascii="Abadi" w:hAnsi="Abadi"/>
+          <w:color w:val="C45911" w:themeColor="accent2" w:themeShade="BF"/>
+        </w:rPr>
+        <w:t>add</w:t>
+      </w:r>
+      <w:proofErr w:type="spellEnd"/>
+      <w:r>
+        <w:rPr>
+          <w:rFonts w:ascii="Abadi" w:hAnsi="Abadi"/>
+          <w:color w:val="C45911" w:themeColor="accent2" w:themeShade="BF"/>
+        </w:rPr>
+        <w:t xml:space="preserve">" </w:t>
+      </w:r>
+      <w:proofErr w:type="spellStart"/>
+      <w:r>
+        <w:rPr>
+          <w:rFonts w:ascii="Abadi" w:hAnsi="Abadi"/>
+          <w:color w:val="C45911" w:themeColor="accent2" w:themeShade="BF"/>
+        </w:rPr>
+        <w:t>to</w:t>
+      </w:r>
+      <w:proofErr w:type="spellEnd"/>
+      <w:r>
+        <w:rPr>
+          <w:rFonts w:ascii="Abadi" w:hAnsi="Abadi"/>
+          <w:color w:val="C45911" w:themeColor="accent2" w:themeShade="BF"/>
+        </w:rPr>
+        <w:t xml:space="preserve"> </w:t>
+      </w:r>
+      <w:proofErr w:type="spellStart"/>
+      <w:r>
+        <w:rPr>
+          <w:rFonts w:ascii="Abadi" w:hAnsi="Abadi"/>
+          <w:color w:val="C45911" w:themeColor="accent2" w:themeShade="BF"/>
+        </w:rPr>
+        <w:t>track</w:t>
+      </w:r>
+      <w:proofErr w:type="spellEnd"/>
+      <w:r>
+        <w:rPr>
+          <w:rFonts w:ascii="Abadi" w:hAnsi="Abadi"/>
+          <w:color w:val="C45911" w:themeColor="accent2" w:themeShade="BF"/>
+        </w:rPr>
+        <w:t>)</w:t>
       </w:r>
     </w:p>
     <w:p/>
@@ -260,27 +687,58 @@
         </w:numPr>
       </w:pPr>
       <w:r>
-        <w:t>Vas a mandar los Untracked files a la fase de “STAGE”</w:t>
-      </w:r>
-    </w:p>
-    <w:p>
-      <w:pPr>
-        <w:rPr>
-          <w:rFonts w:ascii="Abadi" w:hAnsi="Abadi"/>
-          <w:b/>
-          <w:bCs/>
-          <w:color w:val="2F5496" w:themeColor="accent1" w:themeShade="BF"/>
-        </w:rPr>
-      </w:pPr>
-      <w:r>
-        <w:rPr>
-          <w:rFonts w:ascii="Abadi" w:hAnsi="Abadi"/>
-          <w:b/>
-          <w:bCs/>
-          <w:color w:val="2F5496" w:themeColor="accent1" w:themeShade="BF"/>
-        </w:rPr>
-        <w:t>git add</w:t>
-      </w:r>
+        <w:t xml:space="preserve">Vas a mandar los </w:t>
+      </w:r>
+      <w:proofErr w:type="spellStart"/>
+      <w:r>
+        <w:t>Untracked</w:t>
+      </w:r>
+      <w:proofErr w:type="spellEnd"/>
+      <w:r>
+        <w:t xml:space="preserve"> files a la fase de “STAGE”</w:t>
+      </w:r>
+    </w:p>
+    <w:p>
+      <w:pPr>
+        <w:rPr>
+          <w:rFonts w:ascii="Abadi" w:hAnsi="Abadi"/>
+          <w:b/>
+          <w:bCs/>
+          <w:color w:val="2F5496" w:themeColor="accent1" w:themeShade="BF"/>
+        </w:rPr>
+      </w:pPr>
+      <w:proofErr w:type="spellStart"/>
+      <w:r>
+        <w:rPr>
+          <w:rFonts w:ascii="Abadi" w:hAnsi="Abadi"/>
+          <w:b/>
+          <w:bCs/>
+          <w:color w:val="2F5496" w:themeColor="accent1" w:themeShade="BF"/>
+        </w:rPr>
+        <w:t>git</w:t>
+      </w:r>
+      <w:proofErr w:type="spellEnd"/>
+      <w:r>
+        <w:rPr>
+          <w:rFonts w:ascii="Abadi" w:hAnsi="Abadi"/>
+          <w:b/>
+          <w:bCs/>
+          <w:color w:val="2F5496" w:themeColor="accent1" w:themeShade="BF"/>
+        </w:rPr>
+        <w:t xml:space="preserve"> </w:t>
+      </w:r>
+      <w:proofErr w:type="spellStart"/>
+      <w:proofErr w:type="gramStart"/>
+      <w:r>
+        <w:rPr>
+          <w:rFonts w:ascii="Abadi" w:hAnsi="Abadi"/>
+          <w:b/>
+          <w:bCs/>
+          <w:color w:val="2F5496" w:themeColor="accent1" w:themeShade="BF"/>
+        </w:rPr>
+        <w:t>add</w:t>
+      </w:r>
+      <w:proofErr w:type="spellEnd"/>
       <w:r>
         <w:rPr>
           <w:rFonts w:ascii="Abadi" w:hAnsi="Abadi"/>
@@ -299,6 +757,7 @@
         </w:rPr>
         <w:t>.</w:t>
       </w:r>
+      <w:proofErr w:type="gramEnd"/>
     </w:p>
     <w:p>
       <w:pPr>
@@ -313,8 +772,33 @@
           <w:rFonts w:ascii="Abadi" w:hAnsi="Abadi"/>
           <w:color w:val="C45911" w:themeColor="accent2" w:themeShade="BF"/>
         </w:rPr>
-        <w:t>$ git status</w:t>
-      </w:r>
+        <w:t xml:space="preserve">$ </w:t>
+      </w:r>
+      <w:proofErr w:type="spellStart"/>
+      <w:r>
+        <w:rPr>
+          <w:rFonts w:ascii="Abadi" w:hAnsi="Abadi"/>
+          <w:color w:val="C45911" w:themeColor="accent2" w:themeShade="BF"/>
+        </w:rPr>
+        <w:t>git</w:t>
+      </w:r>
+      <w:proofErr w:type="spellEnd"/>
+      <w:r>
+        <w:rPr>
+          <w:rFonts w:ascii="Abadi" w:hAnsi="Abadi"/>
+          <w:color w:val="C45911" w:themeColor="accent2" w:themeShade="BF"/>
+        </w:rPr>
+        <w:t xml:space="preserve"> </w:t>
+      </w:r>
+      <w:proofErr w:type="gramStart"/>
+      <w:r>
+        <w:rPr>
+          <w:rFonts w:ascii="Abadi" w:hAnsi="Abadi"/>
+          <w:color w:val="C45911" w:themeColor="accent2" w:themeShade="BF"/>
+        </w:rPr>
+        <w:t>status</w:t>
+      </w:r>
+      <w:proofErr w:type="gramEnd"/>
     </w:p>
     <w:p>
       <w:pPr>
@@ -324,13 +808,47 @@
           <w:color w:val="C45911" w:themeColor="accent2" w:themeShade="BF"/>
         </w:rPr>
       </w:pPr>
-      <w:r>
-        <w:rPr>
-          <w:rFonts w:ascii="Abadi" w:hAnsi="Abadi"/>
-          <w:color w:val="C45911" w:themeColor="accent2" w:themeShade="BF"/>
-        </w:rPr>
-        <w:t>On branch master</w:t>
-      </w:r>
+      <w:proofErr w:type="spellStart"/>
+      <w:r>
+        <w:rPr>
+          <w:rFonts w:ascii="Abadi" w:hAnsi="Abadi"/>
+          <w:color w:val="C45911" w:themeColor="accent2" w:themeShade="BF"/>
+        </w:rPr>
+        <w:t>On</w:t>
+      </w:r>
+      <w:proofErr w:type="spellEnd"/>
+      <w:r>
+        <w:rPr>
+          <w:rFonts w:ascii="Abadi" w:hAnsi="Abadi"/>
+          <w:color w:val="C45911" w:themeColor="accent2" w:themeShade="BF"/>
+        </w:rPr>
+        <w:t xml:space="preserve"> </w:t>
+      </w:r>
+      <w:proofErr w:type="spellStart"/>
+      <w:r>
+        <w:rPr>
+          <w:rFonts w:ascii="Abadi" w:hAnsi="Abadi"/>
+          <w:color w:val="C45911" w:themeColor="accent2" w:themeShade="BF"/>
+        </w:rPr>
+        <w:t>branch</w:t>
+      </w:r>
+      <w:proofErr w:type="spellEnd"/>
+      <w:r>
+        <w:rPr>
+          <w:rFonts w:ascii="Abadi" w:hAnsi="Abadi"/>
+          <w:color w:val="C45911" w:themeColor="accent2" w:themeShade="BF"/>
+        </w:rPr>
+        <w:t xml:space="preserve"> </w:t>
+      </w:r>
+      <w:proofErr w:type="gramStart"/>
+      <w:r>
+        <w:rPr>
+          <w:rFonts w:ascii="Abadi" w:hAnsi="Abadi"/>
+          <w:color w:val="C45911" w:themeColor="accent2" w:themeShade="BF"/>
+        </w:rPr>
+        <w:t>master</w:t>
+      </w:r>
+      <w:proofErr w:type="gramEnd"/>
     </w:p>
     <w:p>
       <w:pPr>
@@ -354,8 +872,33 @@
           <w:rFonts w:ascii="Abadi" w:hAnsi="Abadi"/>
           <w:color w:val="C45911" w:themeColor="accent2" w:themeShade="BF"/>
         </w:rPr>
-        <w:t>No commits yet</w:t>
-      </w:r>
+        <w:t xml:space="preserve">No </w:t>
+      </w:r>
+      <w:proofErr w:type="spellStart"/>
+      <w:r>
+        <w:rPr>
+          <w:rFonts w:ascii="Abadi" w:hAnsi="Abadi"/>
+          <w:color w:val="C45911" w:themeColor="accent2" w:themeShade="BF"/>
+        </w:rPr>
+        <w:t>commits</w:t>
+      </w:r>
+      <w:proofErr w:type="spellEnd"/>
+      <w:r>
+        <w:rPr>
+          <w:rFonts w:ascii="Abadi" w:hAnsi="Abadi"/>
+          <w:color w:val="C45911" w:themeColor="accent2" w:themeShade="BF"/>
+        </w:rPr>
+        <w:t xml:space="preserve"> </w:t>
+      </w:r>
+      <w:proofErr w:type="spellStart"/>
+      <w:r>
+        <w:rPr>
+          <w:rFonts w:ascii="Abadi" w:hAnsi="Abadi"/>
+          <w:color w:val="C45911" w:themeColor="accent2" w:themeShade="BF"/>
+        </w:rPr>
+        <w:t>yet</w:t>
+      </w:r>
+      <w:proofErr w:type="spellEnd"/>
     </w:p>
     <w:p>
       <w:pPr>
@@ -374,12 +917,53 @@
           <w:color w:val="C45911" w:themeColor="accent2" w:themeShade="BF"/>
         </w:rPr>
       </w:pPr>
-      <w:r>
-        <w:rPr>
-          <w:rFonts w:ascii="Abadi" w:hAnsi="Abadi"/>
-          <w:color w:val="C45911" w:themeColor="accent2" w:themeShade="BF"/>
-        </w:rPr>
-        <w:t>Changes to be committed:</w:t>
+      <w:proofErr w:type="spellStart"/>
+      <w:r>
+        <w:rPr>
+          <w:rFonts w:ascii="Abadi" w:hAnsi="Abadi"/>
+          <w:color w:val="C45911" w:themeColor="accent2" w:themeShade="BF"/>
+        </w:rPr>
+        <w:t>Changes</w:t>
+      </w:r>
+      <w:proofErr w:type="spellEnd"/>
+      <w:r>
+        <w:rPr>
+          <w:rFonts w:ascii="Abadi" w:hAnsi="Abadi"/>
+          <w:color w:val="C45911" w:themeColor="accent2" w:themeShade="BF"/>
+        </w:rPr>
+        <w:t xml:space="preserve"> </w:t>
+      </w:r>
+      <w:proofErr w:type="spellStart"/>
+      <w:r>
+        <w:rPr>
+          <w:rFonts w:ascii="Abadi" w:hAnsi="Abadi"/>
+          <w:color w:val="C45911" w:themeColor="accent2" w:themeShade="BF"/>
+        </w:rPr>
+        <w:t>to</w:t>
+      </w:r>
+      <w:proofErr w:type="spellEnd"/>
+      <w:r>
+        <w:rPr>
+          <w:rFonts w:ascii="Abadi" w:hAnsi="Abadi"/>
+          <w:color w:val="C45911" w:themeColor="accent2" w:themeShade="BF"/>
+        </w:rPr>
+        <w:t xml:space="preserve"> be </w:t>
+      </w:r>
+      <w:proofErr w:type="spellStart"/>
+      <w:r>
+        <w:rPr>
+          <w:rFonts w:ascii="Abadi" w:hAnsi="Abadi"/>
+          <w:color w:val="C45911" w:themeColor="accent2" w:themeShade="BF"/>
+        </w:rPr>
+        <w:t>committed</w:t>
+      </w:r>
+      <w:proofErr w:type="spellEnd"/>
+      <w:r>
+        <w:rPr>
+          <w:rFonts w:ascii="Abadi" w:hAnsi="Abadi"/>
+          <w:color w:val="C45911" w:themeColor="accent2" w:themeShade="BF"/>
+        </w:rPr>
+        <w:t>:</w:t>
       </w:r>
     </w:p>
     <w:p>
@@ -395,7 +979,87 @@
           <w:rFonts w:ascii="Abadi" w:hAnsi="Abadi"/>
           <w:color w:val="C45911" w:themeColor="accent2" w:themeShade="BF"/>
         </w:rPr>
-        <w:t xml:space="preserve">  (use "git rm --cached &lt;file&gt;..." to unstage)</w:t>
+        <w:t xml:space="preserve">  (use "</w:t>
+      </w:r>
+      <w:proofErr w:type="spellStart"/>
+      <w:r>
+        <w:rPr>
+          <w:rFonts w:ascii="Abadi" w:hAnsi="Abadi"/>
+          <w:color w:val="C45911" w:themeColor="accent2" w:themeShade="BF"/>
+        </w:rPr>
+        <w:t>git</w:t>
+      </w:r>
+      <w:proofErr w:type="spellEnd"/>
+      <w:r>
+        <w:rPr>
+          <w:rFonts w:ascii="Abadi" w:hAnsi="Abadi"/>
+          <w:color w:val="C45911" w:themeColor="accent2" w:themeShade="BF"/>
+        </w:rPr>
+        <w:t xml:space="preserve"> </w:t>
+      </w:r>
+      <w:proofErr w:type="spellStart"/>
+      <w:r>
+        <w:rPr>
+          <w:rFonts w:ascii="Abadi" w:hAnsi="Abadi"/>
+          <w:color w:val="C45911" w:themeColor="accent2" w:themeShade="BF"/>
+        </w:rPr>
+        <w:t>rm</w:t>
+      </w:r>
+      <w:proofErr w:type="spellEnd"/>
+      <w:r>
+        <w:rPr>
+          <w:rFonts w:ascii="Abadi" w:hAnsi="Abadi"/>
+          <w:color w:val="C45911" w:themeColor="accent2" w:themeShade="BF"/>
+        </w:rPr>
+        <w:t xml:space="preserve"> --</w:t>
+      </w:r>
+      <w:proofErr w:type="spellStart"/>
+      <w:r>
+        <w:rPr>
+          <w:rFonts w:ascii="Abadi" w:hAnsi="Abadi"/>
+          <w:color w:val="C45911" w:themeColor="accent2" w:themeShade="BF"/>
+        </w:rPr>
+        <w:t>cached</w:t>
+      </w:r>
+      <w:proofErr w:type="spellEnd"/>
+      <w:r>
+        <w:rPr>
+          <w:rFonts w:ascii="Abadi" w:hAnsi="Abadi"/>
+          <w:color w:val="C45911" w:themeColor="accent2" w:themeShade="BF"/>
+        </w:rPr>
+        <w:t xml:space="preserve"> &lt;file&gt;..." </w:t>
+      </w:r>
+      <w:proofErr w:type="spellStart"/>
+      <w:r>
+        <w:rPr>
+          <w:rFonts w:ascii="Abadi" w:hAnsi="Abadi"/>
+          <w:color w:val="C45911" w:themeColor="accent2" w:themeShade="BF"/>
+        </w:rPr>
+        <w:t>to</w:t>
+      </w:r>
+      <w:proofErr w:type="spellEnd"/>
+      <w:r>
+        <w:rPr>
+          <w:rFonts w:ascii="Abadi" w:hAnsi="Abadi"/>
+          <w:color w:val="C45911" w:themeColor="accent2" w:themeShade="BF"/>
+        </w:rPr>
+        <w:t xml:space="preserve"> </w:t>
+      </w:r>
+      <w:proofErr w:type="spellStart"/>
+      <w:r>
+        <w:rPr>
+          <w:rFonts w:ascii="Abadi" w:hAnsi="Abadi"/>
+          <w:color w:val="C45911" w:themeColor="accent2" w:themeShade="BF"/>
+        </w:rPr>
+        <w:t>unstage</w:t>
+      </w:r>
+      <w:proofErr w:type="spellEnd"/>
+      <w:r>
+        <w:rPr>
+          <w:rFonts w:ascii="Abadi" w:hAnsi="Abadi"/>
+          <w:color w:val="C45911" w:themeColor="accent2" w:themeShade="BF"/>
+        </w:rPr>
+        <w:t>)</w:t>
       </w:r>
     </w:p>
     <w:p>
@@ -411,7 +1075,23 @@
           <w:rFonts w:ascii="Abadi" w:hAnsi="Abadi"/>
           <w:color w:val="C45911" w:themeColor="accent2" w:themeShade="BF"/>
         </w:rPr>
-        <w:t xml:space="preserve">        new file:   imagenes/imagen01.jpg     </w:t>
+        <w:t xml:space="preserve">        new file:   </w:t>
+      </w:r>
+      <w:proofErr w:type="spellStart"/>
+      <w:r>
+        <w:rPr>
+          <w:rFonts w:ascii="Abadi" w:hAnsi="Abadi"/>
+          <w:color w:val="C45911" w:themeColor="accent2" w:themeShade="BF"/>
+        </w:rPr>
+        <w:t>imagenes</w:t>
+      </w:r>
+      <w:proofErr w:type="spellEnd"/>
+      <w:r>
+        <w:rPr>
+          <w:rFonts w:ascii="Abadi" w:hAnsi="Abadi"/>
+          <w:color w:val="C45911" w:themeColor="accent2" w:themeShade="BF"/>
+        </w:rPr>
+        <w:t xml:space="preserve">/imagen01.jpg     </w:t>
       </w:r>
     </w:p>
     <w:p>
@@ -432,7 +1112,15 @@
     </w:p>
     <w:p>
       <w:r>
-        <w:t>Acá ya te avisa que debes ejecutar un commit para que todos los cambios queden listos</w:t>
+        <w:t xml:space="preserve">Acá ya te avisa que debes ejecutar un </w:t>
+      </w:r>
+      <w:proofErr w:type="spellStart"/>
+      <w:r>
+        <w:t>commit</w:t>
+      </w:r>
+      <w:proofErr w:type="spellEnd"/>
+      <w:r>
+        <w:t xml:space="preserve"> para que todos los cambios queden listos</w:t>
       </w:r>
     </w:p>
     <w:p/>
@@ -460,18 +1148,105 @@
         <w:t>á</w:t>
       </w:r>
       <w:r>
-        <w:t>s un git commit -m “mensaje”</w:t>
-      </w:r>
-    </w:p>
-    <w:p>
-      <w:r>
-        <w:rPr>
-          <w:rFonts w:ascii="Abadi" w:hAnsi="Abadi"/>
-          <w:b/>
-          <w:bCs/>
-          <w:color w:val="2F5496" w:themeColor="accent1" w:themeShade="BF"/>
-        </w:rPr>
-        <w:t>git commit -m "first commit"</w:t>
+        <w:t xml:space="preserve">s un </w:t>
+      </w:r>
+      <w:proofErr w:type="spellStart"/>
+      <w:r>
+        <w:t>git</w:t>
+      </w:r>
+      <w:proofErr w:type="spellEnd"/>
+      <w:r>
+        <w:t xml:space="preserve"> </w:t>
+      </w:r>
+      <w:proofErr w:type="spellStart"/>
+      <w:r>
+        <w:t>commit</w:t>
+      </w:r>
+      <w:proofErr w:type="spellEnd"/>
+      <w:r>
+        <w:t xml:space="preserve"> -m “mensaje”</w:t>
+      </w:r>
+    </w:p>
+    <w:p>
+      <w:proofErr w:type="spellStart"/>
+      <w:r>
+        <w:rPr>
+          <w:rFonts w:ascii="Abadi" w:hAnsi="Abadi"/>
+          <w:b/>
+          <w:bCs/>
+          <w:color w:val="2F5496" w:themeColor="accent1" w:themeShade="BF"/>
+        </w:rPr>
+        <w:t>git</w:t>
+      </w:r>
+      <w:proofErr w:type="spellEnd"/>
+      <w:r>
+        <w:rPr>
+          <w:rFonts w:ascii="Abadi" w:hAnsi="Abadi"/>
+          <w:b/>
+          <w:bCs/>
+          <w:color w:val="2F5496" w:themeColor="accent1" w:themeShade="BF"/>
+        </w:rPr>
+        <w:t xml:space="preserve"> </w:t>
+      </w:r>
+      <w:proofErr w:type="spellStart"/>
+      <w:r>
+        <w:rPr>
+          <w:rFonts w:ascii="Abadi" w:hAnsi="Abadi"/>
+          <w:b/>
+          <w:bCs/>
+          <w:color w:val="2F5496" w:themeColor="accent1" w:themeShade="BF"/>
+        </w:rPr>
+        <w:t>commit</w:t>
+      </w:r>
+      <w:proofErr w:type="spellEnd"/>
+      <w:r>
+        <w:rPr>
+          <w:rFonts w:ascii="Abadi" w:hAnsi="Abadi"/>
+          <w:b/>
+          <w:bCs/>
+          <w:color w:val="2F5496" w:themeColor="accent1" w:themeShade="BF"/>
+        </w:rPr>
+        <w:t xml:space="preserve"> -m "</w:t>
+      </w:r>
+      <w:proofErr w:type="spellStart"/>
+      <w:r>
+        <w:rPr>
+          <w:rFonts w:ascii="Abadi" w:hAnsi="Abadi"/>
+          <w:b/>
+          <w:bCs/>
+          <w:color w:val="2F5496" w:themeColor="accent1" w:themeShade="BF"/>
+        </w:rPr>
+        <w:t>first</w:t>
+      </w:r>
+      <w:proofErr w:type="spellEnd"/>
+      <w:r>
+        <w:rPr>
+          <w:rFonts w:ascii="Abadi" w:hAnsi="Abadi"/>
+          <w:b/>
+          <w:bCs/>
+          <w:color w:val="2F5496" w:themeColor="accent1" w:themeShade="BF"/>
+        </w:rPr>
+        <w:t xml:space="preserve"> </w:t>
+      </w:r>
+      <w:proofErr w:type="spellStart"/>
+      <w:r>
+        <w:rPr>
+          <w:rFonts w:ascii="Abadi" w:hAnsi="Abadi"/>
+          <w:b/>
+          <w:bCs/>
+          <w:color w:val="2F5496" w:themeColor="accent1" w:themeShade="BF"/>
+        </w:rPr>
+        <w:t>commit</w:t>
+      </w:r>
+      <w:proofErr w:type="spellEnd"/>
+      <w:r>
+        <w:rPr>
+          <w:rFonts w:ascii="Abadi" w:hAnsi="Abadi"/>
+          <w:b/>
+          <w:bCs/>
+          <w:color w:val="2F5496" w:themeColor="accent1" w:themeShade="BF"/>
+        </w:rPr>
+        <w:t>"</w:t>
       </w:r>
     </w:p>
     <w:p>
@@ -487,8 +1262,65 @@
           <w:rFonts w:ascii="Abadi" w:hAnsi="Abadi"/>
           <w:color w:val="C45911" w:themeColor="accent2" w:themeShade="BF"/>
         </w:rPr>
-        <w:t>[master (root-commit) a5a066a] first commit</w:t>
-      </w:r>
+        <w:t>[</w:t>
+      </w:r>
+      <w:proofErr w:type="gramStart"/>
+      <w:r>
+        <w:rPr>
+          <w:rFonts w:ascii="Abadi" w:hAnsi="Abadi"/>
+          <w:color w:val="C45911" w:themeColor="accent2" w:themeShade="BF"/>
+        </w:rPr>
+        <w:t>master</w:t>
+      </w:r>
+      <w:proofErr w:type="gramEnd"/>
+      <w:r>
+        <w:rPr>
+          <w:rFonts w:ascii="Abadi" w:hAnsi="Abadi"/>
+          <w:color w:val="C45911" w:themeColor="accent2" w:themeShade="BF"/>
+        </w:rPr>
+        <w:t xml:space="preserve"> (</w:t>
+      </w:r>
+      <w:proofErr w:type="spellStart"/>
+      <w:r>
+        <w:rPr>
+          <w:rFonts w:ascii="Abadi" w:hAnsi="Abadi"/>
+          <w:color w:val="C45911" w:themeColor="accent2" w:themeShade="BF"/>
+        </w:rPr>
+        <w:t>root-commit</w:t>
+      </w:r>
+      <w:proofErr w:type="spellEnd"/>
+      <w:r>
+        <w:rPr>
+          <w:rFonts w:ascii="Abadi" w:hAnsi="Abadi"/>
+          <w:color w:val="C45911" w:themeColor="accent2" w:themeShade="BF"/>
+        </w:rPr>
+        <w:t xml:space="preserve">) a5a066a] </w:t>
+      </w:r>
+      <w:proofErr w:type="spellStart"/>
+      <w:r>
+        <w:rPr>
+          <w:rFonts w:ascii="Abadi" w:hAnsi="Abadi"/>
+          <w:color w:val="C45911" w:themeColor="accent2" w:themeShade="BF"/>
+        </w:rPr>
+        <w:t>first</w:t>
+      </w:r>
+      <w:proofErr w:type="spellEnd"/>
+      <w:r>
+        <w:rPr>
+          <w:rFonts w:ascii="Abadi" w:hAnsi="Abadi"/>
+          <w:color w:val="C45911" w:themeColor="accent2" w:themeShade="BF"/>
+        </w:rPr>
+        <w:t xml:space="preserve"> </w:t>
+      </w:r>
+      <w:proofErr w:type="spellStart"/>
+      <w:r>
+        <w:rPr>
+          <w:rFonts w:ascii="Abadi" w:hAnsi="Abadi"/>
+          <w:color w:val="C45911" w:themeColor="accent2" w:themeShade="BF"/>
+        </w:rPr>
+        <w:t>commit</w:t>
+      </w:r>
+      <w:proofErr w:type="spellEnd"/>
     </w:p>
     <w:p>
       <w:pPr>
@@ -503,7 +1335,64 @@
           <w:rFonts w:ascii="Abadi" w:hAnsi="Abadi"/>
           <w:color w:val="C45911" w:themeColor="accent2" w:themeShade="BF"/>
         </w:rPr>
-        <w:t xml:space="preserve"> 2 files changed, 0 insertions(+), 0 deletions(-)</w:t>
+        <w:t xml:space="preserve"> 2 files </w:t>
+      </w:r>
+      <w:proofErr w:type="spellStart"/>
+      <w:r>
+        <w:rPr>
+          <w:rFonts w:ascii="Abadi" w:hAnsi="Abadi"/>
+          <w:color w:val="C45911" w:themeColor="accent2" w:themeShade="BF"/>
+        </w:rPr>
+        <w:t>changed</w:t>
+      </w:r>
+      <w:proofErr w:type="spellEnd"/>
+      <w:r>
+        <w:rPr>
+          <w:rFonts w:ascii="Abadi" w:hAnsi="Abadi"/>
+          <w:color w:val="C45911" w:themeColor="accent2" w:themeShade="BF"/>
+        </w:rPr>
+        <w:t xml:space="preserve">, 0 </w:t>
+      </w:r>
+      <w:proofErr w:type="spellStart"/>
+      <w:proofErr w:type="gramStart"/>
+      <w:r>
+        <w:rPr>
+          <w:rFonts w:ascii="Abadi" w:hAnsi="Abadi"/>
+          <w:color w:val="C45911" w:themeColor="accent2" w:themeShade="BF"/>
+        </w:rPr>
+        <w:t>insertions</w:t>
+      </w:r>
+      <w:proofErr w:type="spellEnd"/>
+      <w:r>
+        <w:rPr>
+          <w:rFonts w:ascii="Abadi" w:hAnsi="Abadi"/>
+          <w:color w:val="C45911" w:themeColor="accent2" w:themeShade="BF"/>
+        </w:rPr>
+        <w:t>(</w:t>
+      </w:r>
+      <w:proofErr w:type="gramEnd"/>
+      <w:r>
+        <w:rPr>
+          <w:rFonts w:ascii="Abadi" w:hAnsi="Abadi"/>
+          <w:color w:val="C45911" w:themeColor="accent2" w:themeShade="BF"/>
+        </w:rPr>
+        <w:t xml:space="preserve">+), 0 </w:t>
+      </w:r>
+      <w:proofErr w:type="spellStart"/>
+      <w:r>
+        <w:rPr>
+          <w:rFonts w:ascii="Abadi" w:hAnsi="Abadi"/>
+          <w:color w:val="C45911" w:themeColor="accent2" w:themeShade="BF"/>
+        </w:rPr>
+        <w:t>deletions</w:t>
+      </w:r>
+      <w:proofErr w:type="spellEnd"/>
+      <w:r>
+        <w:rPr>
+          <w:rFonts w:ascii="Abadi" w:hAnsi="Abadi"/>
+          <w:color w:val="C45911" w:themeColor="accent2" w:themeShade="BF"/>
+        </w:rPr>
+        <w:t>(-)</w:t>
       </w:r>
     </w:p>
     <w:p>
@@ -519,7 +1408,55 @@
           <w:rFonts w:ascii="Abadi" w:hAnsi="Abadi"/>
           <w:color w:val="C45911" w:themeColor="accent2" w:themeShade="BF"/>
         </w:rPr>
-        <w:t xml:space="preserve"> create mode 100644 imagenes/imagen01.jpg</w:t>
+        <w:t xml:space="preserve"> </w:t>
+      </w:r>
+      <w:proofErr w:type="spellStart"/>
+      <w:r>
+        <w:rPr>
+          <w:rFonts w:ascii="Abadi" w:hAnsi="Abadi"/>
+          <w:color w:val="C45911" w:themeColor="accent2" w:themeShade="BF"/>
+        </w:rPr>
+        <w:t>create</w:t>
+      </w:r>
+      <w:proofErr w:type="spellEnd"/>
+      <w:r>
+        <w:rPr>
+          <w:rFonts w:ascii="Abadi" w:hAnsi="Abadi"/>
+          <w:color w:val="C45911" w:themeColor="accent2" w:themeShade="BF"/>
+        </w:rPr>
+        <w:t xml:space="preserve"> </w:t>
+      </w:r>
+      <w:proofErr w:type="spellStart"/>
+      <w:r>
+        <w:rPr>
+          <w:rFonts w:ascii="Abadi" w:hAnsi="Abadi"/>
+          <w:color w:val="C45911" w:themeColor="accent2" w:themeShade="BF"/>
+        </w:rPr>
+        <w:t>mode</w:t>
+      </w:r>
+      <w:proofErr w:type="spellEnd"/>
+      <w:r>
+        <w:rPr>
+          <w:rFonts w:ascii="Abadi" w:hAnsi="Abadi"/>
+          <w:color w:val="C45911" w:themeColor="accent2" w:themeShade="BF"/>
+        </w:rPr>
+        <w:t xml:space="preserve"> 100644 </w:t>
+      </w:r>
+      <w:proofErr w:type="spellStart"/>
+      <w:r>
+        <w:rPr>
+          <w:rFonts w:ascii="Abadi" w:hAnsi="Abadi"/>
+          <w:color w:val="C45911" w:themeColor="accent2" w:themeShade="BF"/>
+        </w:rPr>
+        <w:t>imagenes</w:t>
+      </w:r>
+      <w:proofErr w:type="spellEnd"/>
+      <w:r>
+        <w:rPr>
+          <w:rFonts w:ascii="Abadi" w:hAnsi="Abadi"/>
+          <w:color w:val="C45911" w:themeColor="accent2" w:themeShade="BF"/>
+        </w:rPr>
+        <w:t>/imagen01.jpg</w:t>
       </w:r>
     </w:p>
     <w:p>
@@ -535,33 +1472,100 @@
           <w:rFonts w:ascii="Abadi" w:hAnsi="Abadi"/>
           <w:color w:val="C45911" w:themeColor="accent2" w:themeShade="BF"/>
         </w:rPr>
-        <w:t xml:space="preserve"> create mode 100644 index.html</w:t>
+        <w:t xml:space="preserve"> </w:t>
+      </w:r>
+      <w:proofErr w:type="spellStart"/>
+      <w:r>
+        <w:rPr>
+          <w:rFonts w:ascii="Abadi" w:hAnsi="Abadi"/>
+          <w:color w:val="C45911" w:themeColor="accent2" w:themeShade="BF"/>
+        </w:rPr>
+        <w:t>create</w:t>
+      </w:r>
+      <w:proofErr w:type="spellEnd"/>
+      <w:r>
+        <w:rPr>
+          <w:rFonts w:ascii="Abadi" w:hAnsi="Abadi"/>
+          <w:color w:val="C45911" w:themeColor="accent2" w:themeShade="BF"/>
+        </w:rPr>
+        <w:t xml:space="preserve"> </w:t>
+      </w:r>
+      <w:proofErr w:type="spellStart"/>
+      <w:r>
+        <w:rPr>
+          <w:rFonts w:ascii="Abadi" w:hAnsi="Abadi"/>
+          <w:color w:val="C45911" w:themeColor="accent2" w:themeShade="BF"/>
+        </w:rPr>
+        <w:t>mode</w:t>
+      </w:r>
+      <w:proofErr w:type="spellEnd"/>
+      <w:r>
+        <w:rPr>
+          <w:rFonts w:ascii="Abadi" w:hAnsi="Abadi"/>
+          <w:color w:val="C45911" w:themeColor="accent2" w:themeShade="BF"/>
+        </w:rPr>
+        <w:t xml:space="preserve"> 100644 index.html</w:t>
       </w:r>
     </w:p>
     <w:p/>
     <w:p>
       <w:r>
-        <w:t>Ahora checa como esta el estatus de tu git</w:t>
-      </w:r>
-    </w:p>
-    <w:p>
-      <w:pPr>
-        <w:rPr>
-          <w:rFonts w:ascii="Abadi" w:hAnsi="Abadi"/>
-          <w:b/>
-          <w:bCs/>
-          <w:color w:val="2F5496" w:themeColor="accent1" w:themeShade="BF"/>
-        </w:rPr>
-      </w:pPr>
-      <w:r>
-        <w:rPr>
-          <w:rFonts w:ascii="Abadi" w:hAnsi="Abadi"/>
-          <w:b/>
-          <w:bCs/>
-          <w:color w:val="2F5496" w:themeColor="accent1" w:themeShade="BF"/>
-        </w:rPr>
-        <w:t>git status</w:t>
-      </w:r>
+        <w:t xml:space="preserve">Ahora checa como </w:t>
+      </w:r>
+      <w:proofErr w:type="spellStart"/>
+      <w:r>
+        <w:t>esta</w:t>
+      </w:r>
+      <w:proofErr w:type="spellEnd"/>
+      <w:r>
+        <w:t xml:space="preserve"> el estatus de tu </w:t>
+      </w:r>
+      <w:proofErr w:type="spellStart"/>
+      <w:r>
+        <w:t>git</w:t>
+      </w:r>
+      <w:proofErr w:type="spellEnd"/>
+    </w:p>
+    <w:p>
+      <w:pPr>
+        <w:rPr>
+          <w:rFonts w:ascii="Abadi" w:hAnsi="Abadi"/>
+          <w:b/>
+          <w:bCs/>
+          <w:color w:val="2F5496" w:themeColor="accent1" w:themeShade="BF"/>
+        </w:rPr>
+      </w:pPr>
+      <w:proofErr w:type="spellStart"/>
+      <w:r>
+        <w:rPr>
+          <w:rFonts w:ascii="Abadi" w:hAnsi="Abadi"/>
+          <w:b/>
+          <w:bCs/>
+          <w:color w:val="2F5496" w:themeColor="accent1" w:themeShade="BF"/>
+        </w:rPr>
+        <w:t>git</w:t>
+      </w:r>
+      <w:proofErr w:type="spellEnd"/>
+      <w:r>
+        <w:rPr>
+          <w:rFonts w:ascii="Abadi" w:hAnsi="Abadi"/>
+          <w:b/>
+          <w:bCs/>
+          <w:color w:val="2F5496" w:themeColor="accent1" w:themeShade="BF"/>
+        </w:rPr>
+        <w:t xml:space="preserve"> </w:t>
+      </w:r>
+      <w:proofErr w:type="gramStart"/>
+      <w:r>
+        <w:rPr>
+          <w:rFonts w:ascii="Abadi" w:hAnsi="Abadi"/>
+          <w:b/>
+          <w:bCs/>
+          <w:color w:val="2F5496" w:themeColor="accent1" w:themeShade="BF"/>
+        </w:rPr>
+        <w:t>status</w:t>
+      </w:r>
+      <w:proofErr w:type="gramEnd"/>
     </w:p>
     <w:p>
       <w:pPr>
@@ -576,8 +1580,33 @@
           <w:rFonts w:ascii="Abadi" w:hAnsi="Abadi"/>
           <w:color w:val="C45911" w:themeColor="accent2" w:themeShade="BF"/>
         </w:rPr>
-        <w:t>$ git status</w:t>
-      </w:r>
+        <w:t xml:space="preserve">$ </w:t>
+      </w:r>
+      <w:proofErr w:type="spellStart"/>
+      <w:r>
+        <w:rPr>
+          <w:rFonts w:ascii="Abadi" w:hAnsi="Abadi"/>
+          <w:color w:val="C45911" w:themeColor="accent2" w:themeShade="BF"/>
+        </w:rPr>
+        <w:t>git</w:t>
+      </w:r>
+      <w:proofErr w:type="spellEnd"/>
+      <w:r>
+        <w:rPr>
+          <w:rFonts w:ascii="Abadi" w:hAnsi="Abadi"/>
+          <w:color w:val="C45911" w:themeColor="accent2" w:themeShade="BF"/>
+        </w:rPr>
+        <w:t xml:space="preserve"> </w:t>
+      </w:r>
+      <w:proofErr w:type="gramStart"/>
+      <w:r>
+        <w:rPr>
+          <w:rFonts w:ascii="Abadi" w:hAnsi="Abadi"/>
+          <w:color w:val="C45911" w:themeColor="accent2" w:themeShade="BF"/>
+        </w:rPr>
+        <w:t>status</w:t>
+      </w:r>
+      <w:proofErr w:type="gramEnd"/>
     </w:p>
     <w:p>
       <w:pPr>
@@ -587,13 +1616,47 @@
           <w:color w:val="C45911" w:themeColor="accent2" w:themeShade="BF"/>
         </w:rPr>
       </w:pPr>
-      <w:r>
-        <w:rPr>
-          <w:rFonts w:ascii="Abadi" w:hAnsi="Abadi"/>
-          <w:color w:val="C45911" w:themeColor="accent2" w:themeShade="BF"/>
-        </w:rPr>
-        <w:t>On branch master</w:t>
-      </w:r>
+      <w:proofErr w:type="spellStart"/>
+      <w:r>
+        <w:rPr>
+          <w:rFonts w:ascii="Abadi" w:hAnsi="Abadi"/>
+          <w:color w:val="C45911" w:themeColor="accent2" w:themeShade="BF"/>
+        </w:rPr>
+        <w:t>On</w:t>
+      </w:r>
+      <w:proofErr w:type="spellEnd"/>
+      <w:r>
+        <w:rPr>
+          <w:rFonts w:ascii="Abadi" w:hAnsi="Abadi"/>
+          <w:color w:val="C45911" w:themeColor="accent2" w:themeShade="BF"/>
+        </w:rPr>
+        <w:t xml:space="preserve"> </w:t>
+      </w:r>
+      <w:proofErr w:type="spellStart"/>
+      <w:r>
+        <w:rPr>
+          <w:rFonts w:ascii="Abadi" w:hAnsi="Abadi"/>
+          <w:color w:val="C45911" w:themeColor="accent2" w:themeShade="BF"/>
+        </w:rPr>
+        <w:t>branch</w:t>
+      </w:r>
+      <w:proofErr w:type="spellEnd"/>
+      <w:r>
+        <w:rPr>
+          <w:rFonts w:ascii="Abadi" w:hAnsi="Abadi"/>
+          <w:color w:val="C45911" w:themeColor="accent2" w:themeShade="BF"/>
+        </w:rPr>
+        <w:t xml:space="preserve"> </w:t>
+      </w:r>
+      <w:proofErr w:type="gramStart"/>
+      <w:r>
+        <w:rPr>
+          <w:rFonts w:ascii="Abadi" w:hAnsi="Abadi"/>
+          <w:color w:val="C45911" w:themeColor="accent2" w:themeShade="BF"/>
+        </w:rPr>
+        <w:t>master</w:t>
+      </w:r>
+      <w:proofErr w:type="gramEnd"/>
     </w:p>
     <w:p>
       <w:pPr>
@@ -603,23 +1666,121 @@
           <w:color w:val="C45911" w:themeColor="accent2" w:themeShade="BF"/>
         </w:rPr>
       </w:pPr>
-      <w:r>
-        <w:rPr>
-          <w:rFonts w:ascii="Abadi" w:hAnsi="Abadi"/>
-          <w:color w:val="C45911" w:themeColor="accent2" w:themeShade="BF"/>
-        </w:rPr>
-        <w:t>nothing to commit, working tree clean</w:t>
-      </w:r>
+      <w:proofErr w:type="spellStart"/>
+      <w:r>
+        <w:rPr>
+          <w:rFonts w:ascii="Abadi" w:hAnsi="Abadi"/>
+          <w:color w:val="C45911" w:themeColor="accent2" w:themeShade="BF"/>
+        </w:rPr>
+        <w:t>nothing</w:t>
+      </w:r>
+      <w:proofErr w:type="spellEnd"/>
+      <w:r>
+        <w:rPr>
+          <w:rFonts w:ascii="Abadi" w:hAnsi="Abadi"/>
+          <w:color w:val="C45911" w:themeColor="accent2" w:themeShade="BF"/>
+        </w:rPr>
+        <w:t xml:space="preserve"> </w:t>
+      </w:r>
+      <w:proofErr w:type="spellStart"/>
+      <w:r>
+        <w:rPr>
+          <w:rFonts w:ascii="Abadi" w:hAnsi="Abadi"/>
+          <w:color w:val="C45911" w:themeColor="accent2" w:themeShade="BF"/>
+        </w:rPr>
+        <w:t>to</w:t>
+      </w:r>
+      <w:proofErr w:type="spellEnd"/>
+      <w:r>
+        <w:rPr>
+          <w:rFonts w:ascii="Abadi" w:hAnsi="Abadi"/>
+          <w:color w:val="C45911" w:themeColor="accent2" w:themeShade="BF"/>
+        </w:rPr>
+        <w:t xml:space="preserve"> </w:t>
+      </w:r>
+      <w:proofErr w:type="spellStart"/>
+      <w:r>
+        <w:rPr>
+          <w:rFonts w:ascii="Abadi" w:hAnsi="Abadi"/>
+          <w:color w:val="C45911" w:themeColor="accent2" w:themeShade="BF"/>
+        </w:rPr>
+        <w:t>commit</w:t>
+      </w:r>
+      <w:proofErr w:type="spellEnd"/>
+      <w:r>
+        <w:rPr>
+          <w:rFonts w:ascii="Abadi" w:hAnsi="Abadi"/>
+          <w:color w:val="C45911" w:themeColor="accent2" w:themeShade="BF"/>
+        </w:rPr>
+        <w:t xml:space="preserve">, </w:t>
+      </w:r>
+      <w:proofErr w:type="spellStart"/>
+      <w:r>
+        <w:rPr>
+          <w:rFonts w:ascii="Abadi" w:hAnsi="Abadi"/>
+          <w:color w:val="C45911" w:themeColor="accent2" w:themeShade="BF"/>
+        </w:rPr>
+        <w:t>working</w:t>
+      </w:r>
+      <w:proofErr w:type="spellEnd"/>
+      <w:r>
+        <w:rPr>
+          <w:rFonts w:ascii="Abadi" w:hAnsi="Abadi"/>
+          <w:color w:val="C45911" w:themeColor="accent2" w:themeShade="BF"/>
+        </w:rPr>
+        <w:t xml:space="preserve"> </w:t>
+      </w:r>
+      <w:proofErr w:type="spellStart"/>
+      <w:r>
+        <w:rPr>
+          <w:rFonts w:ascii="Abadi" w:hAnsi="Abadi"/>
+          <w:color w:val="C45911" w:themeColor="accent2" w:themeShade="BF"/>
+        </w:rPr>
+        <w:t>tree</w:t>
+      </w:r>
+      <w:proofErr w:type="spellEnd"/>
+      <w:r>
+        <w:rPr>
+          <w:rFonts w:ascii="Abadi" w:hAnsi="Abadi"/>
+          <w:color w:val="C45911" w:themeColor="accent2" w:themeShade="BF"/>
+        </w:rPr>
+        <w:t xml:space="preserve"> </w:t>
+      </w:r>
+      <w:proofErr w:type="spellStart"/>
+      <w:r>
+        <w:rPr>
+          <w:rFonts w:ascii="Abadi" w:hAnsi="Abadi"/>
+          <w:color w:val="C45911" w:themeColor="accent2" w:themeShade="BF"/>
+        </w:rPr>
+        <w:t>clean</w:t>
+      </w:r>
+      <w:proofErr w:type="spellEnd"/>
     </w:p>
     <w:p/>
     <w:p>
       <w:r>
-        <w:t>Crear una cuenta de Github y crear un repositorio. Copiar el enlace al repositorio nuevo.</w:t>
-      </w:r>
-    </w:p>
-    <w:p>
-      <w:r>
-        <w:t>En tu Git Bash escribe</w:t>
+        <w:t xml:space="preserve">Crear una cuenta de </w:t>
+      </w:r>
+      <w:proofErr w:type="spellStart"/>
+      <w:r>
+        <w:t>Github</w:t>
+      </w:r>
+      <w:proofErr w:type="spellEnd"/>
+      <w:r>
+        <w:t xml:space="preserve"> y crear un repositorio. Copiar el enlace al repositorio nuevo.</w:t>
+      </w:r>
+    </w:p>
+    <w:p>
+      <w:r>
+        <w:t xml:space="preserve">En tu Git </w:t>
+      </w:r>
+      <w:proofErr w:type="spellStart"/>
+      <w:r>
+        <w:t>Bash</w:t>
+      </w:r>
+      <w:proofErr w:type="spellEnd"/>
+      <w:r>
+        <w:t xml:space="preserve"> escribe</w:t>
       </w:r>
       <w:r>
         <w:t xml:space="preserve"> para que veas que no hay asignado ningún repositorio remoto</w:t>
@@ -634,14 +1795,25 @@
           <w:color w:val="2F5496" w:themeColor="accent1" w:themeShade="BF"/>
         </w:rPr>
       </w:pPr>
-      <w:r>
-        <w:rPr>
-          <w:rFonts w:ascii="Abadi" w:hAnsi="Abadi"/>
-          <w:b/>
-          <w:bCs/>
-          <w:color w:val="2F5496" w:themeColor="accent1" w:themeShade="BF"/>
-        </w:rPr>
-        <w:t>git remote -v</w:t>
+      <w:proofErr w:type="spellStart"/>
+      <w:r>
+        <w:rPr>
+          <w:rFonts w:ascii="Abadi" w:hAnsi="Abadi"/>
+          <w:b/>
+          <w:bCs/>
+          <w:color w:val="2F5496" w:themeColor="accent1" w:themeShade="BF"/>
+        </w:rPr>
+        <w:t>git</w:t>
+      </w:r>
+      <w:proofErr w:type="spellEnd"/>
+      <w:r>
+        <w:rPr>
+          <w:rFonts w:ascii="Abadi" w:hAnsi="Abadi"/>
+          <w:b/>
+          <w:bCs/>
+          <w:color w:val="2F5496" w:themeColor="accent1" w:themeShade="BF"/>
+        </w:rPr>
+        <w:t xml:space="preserve"> remote -v</w:t>
       </w:r>
     </w:p>
     <w:p>
@@ -658,38 +1830,108 @@
           <w:color w:val="2F5496" w:themeColor="accent1" w:themeShade="BF"/>
         </w:rPr>
       </w:pPr>
-      <w:r>
-        <w:rPr>
-          <w:rFonts w:ascii="Abadi" w:hAnsi="Abadi"/>
-          <w:b/>
-          <w:bCs/>
-          <w:color w:val="2F5496" w:themeColor="accent1" w:themeShade="BF"/>
-        </w:rPr>
-        <w:t>git remote add origin https://github.com/atapetrone/ProbandoGit.git</w:t>
-      </w:r>
-    </w:p>
-    <w:p>
-      <w:r>
-        <w:t>Vuelve a correr git remote -v</w:t>
-      </w:r>
-    </w:p>
-    <w:p>
-      <w:pPr>
-        <w:rPr>
-          <w:rFonts w:ascii="Abadi" w:hAnsi="Abadi"/>
-          <w:b/>
-          <w:bCs/>
-          <w:color w:val="2F5496" w:themeColor="accent1" w:themeShade="BF"/>
-        </w:rPr>
-      </w:pPr>
-      <w:r>
-        <w:rPr>
-          <w:rFonts w:ascii="Abadi" w:hAnsi="Abadi"/>
-          <w:b/>
-          <w:bCs/>
-          <w:color w:val="2F5496" w:themeColor="accent1" w:themeShade="BF"/>
-        </w:rPr>
-        <w:t>git remote -v</w:t>
+      <w:proofErr w:type="spellStart"/>
+      <w:r>
+        <w:rPr>
+          <w:rFonts w:ascii="Abadi" w:hAnsi="Abadi"/>
+          <w:b/>
+          <w:bCs/>
+          <w:color w:val="2F5496" w:themeColor="accent1" w:themeShade="BF"/>
+        </w:rPr>
+        <w:t>git</w:t>
+      </w:r>
+      <w:proofErr w:type="spellEnd"/>
+      <w:r>
+        <w:rPr>
+          <w:rFonts w:ascii="Abadi" w:hAnsi="Abadi"/>
+          <w:b/>
+          <w:bCs/>
+          <w:color w:val="2F5496" w:themeColor="accent1" w:themeShade="BF"/>
+        </w:rPr>
+        <w:t xml:space="preserve"> remote </w:t>
+      </w:r>
+      <w:proofErr w:type="spellStart"/>
+      <w:r>
+        <w:rPr>
+          <w:rFonts w:ascii="Abadi" w:hAnsi="Abadi"/>
+          <w:b/>
+          <w:bCs/>
+          <w:color w:val="2F5496" w:themeColor="accent1" w:themeShade="BF"/>
+        </w:rPr>
+        <w:t>add</w:t>
+      </w:r>
+      <w:proofErr w:type="spellEnd"/>
+      <w:r>
+        <w:rPr>
+          <w:rFonts w:ascii="Abadi" w:hAnsi="Abadi"/>
+          <w:b/>
+          <w:bCs/>
+          <w:color w:val="2F5496" w:themeColor="accent1" w:themeShade="BF"/>
+        </w:rPr>
+        <w:t xml:space="preserve"> </w:t>
+      </w:r>
+      <w:proofErr w:type="spellStart"/>
+      <w:r>
+        <w:rPr>
+          <w:rFonts w:ascii="Abadi" w:hAnsi="Abadi"/>
+          <w:b/>
+          <w:bCs/>
+          <w:color w:val="2F5496" w:themeColor="accent1" w:themeShade="BF"/>
+        </w:rPr>
+        <w:t>origin</w:t>
+      </w:r>
+      <w:proofErr w:type="spellEnd"/>
+      <w:r>
+        <w:rPr>
+          <w:rFonts w:ascii="Abadi" w:hAnsi="Abadi"/>
+          <w:b/>
+          <w:bCs/>
+          <w:color w:val="2F5496" w:themeColor="accent1" w:themeShade="BF"/>
+        </w:rPr>
+        <w:t xml:space="preserve"> https://github.com/atapetrone/ProbandoGit.git</w:t>
+      </w:r>
+    </w:p>
+    <w:p>
+      <w:r>
+        <w:t xml:space="preserve">Vuelve a correr </w:t>
+      </w:r>
+      <w:proofErr w:type="spellStart"/>
+      <w:r>
+        <w:t>git</w:t>
+      </w:r>
+      <w:proofErr w:type="spellEnd"/>
+      <w:r>
+        <w:t xml:space="preserve"> remote -v</w:t>
+      </w:r>
+    </w:p>
+    <w:p>
+      <w:pPr>
+        <w:rPr>
+          <w:rFonts w:ascii="Abadi" w:hAnsi="Abadi"/>
+          <w:b/>
+          <w:bCs/>
+          <w:color w:val="2F5496" w:themeColor="accent1" w:themeShade="BF"/>
+        </w:rPr>
+      </w:pPr>
+      <w:proofErr w:type="spellStart"/>
+      <w:r>
+        <w:rPr>
+          <w:rFonts w:ascii="Abadi" w:hAnsi="Abadi"/>
+          <w:b/>
+          <w:bCs/>
+          <w:color w:val="2F5496" w:themeColor="accent1" w:themeShade="BF"/>
+        </w:rPr>
+        <w:t>git</w:t>
+      </w:r>
+      <w:proofErr w:type="spellEnd"/>
+      <w:r>
+        <w:rPr>
+          <w:rFonts w:ascii="Abadi" w:hAnsi="Abadi"/>
+          <w:b/>
+          <w:bCs/>
+          <w:color w:val="2F5496" w:themeColor="accent1" w:themeShade="BF"/>
+        </w:rPr>
+        <w:t xml:space="preserve"> remote -v</w:t>
       </w:r>
     </w:p>
     <w:p>
@@ -700,12 +1942,46 @@
           <w:color w:val="C45911" w:themeColor="accent2" w:themeShade="BF"/>
         </w:rPr>
       </w:pPr>
-      <w:r>
-        <w:rPr>
-          <w:rFonts w:ascii="Abadi" w:hAnsi="Abadi"/>
-          <w:color w:val="C45911" w:themeColor="accent2" w:themeShade="BF"/>
-        </w:rPr>
-        <w:t>origin  https://github.com/atapetrone/ProbandoGit.git (fetch)</w:t>
+      <w:proofErr w:type="spellStart"/>
+      <w:proofErr w:type="gramStart"/>
+      <w:r>
+        <w:rPr>
+          <w:rFonts w:ascii="Abadi" w:hAnsi="Abadi"/>
+          <w:color w:val="C45911" w:themeColor="accent2" w:themeShade="BF"/>
+        </w:rPr>
+        <w:t>origin</w:t>
+      </w:r>
+      <w:proofErr w:type="spellEnd"/>
+      <w:r>
+        <w:rPr>
+          <w:rFonts w:ascii="Abadi" w:hAnsi="Abadi"/>
+          <w:color w:val="C45911" w:themeColor="accent2" w:themeShade="BF"/>
+        </w:rPr>
+        <w:t xml:space="preserve">  https://github.com/atapetrone/ProbandoGit.git</w:t>
+      </w:r>
+      <w:proofErr w:type="gramEnd"/>
+      <w:r>
+        <w:rPr>
+          <w:rFonts w:ascii="Abadi" w:hAnsi="Abadi"/>
+          <w:color w:val="C45911" w:themeColor="accent2" w:themeShade="BF"/>
+        </w:rPr>
+        <w:t xml:space="preserve"> (</w:t>
+      </w:r>
+      <w:proofErr w:type="spellStart"/>
+      <w:r>
+        <w:rPr>
+          <w:rFonts w:ascii="Abadi" w:hAnsi="Abadi"/>
+          <w:color w:val="C45911" w:themeColor="accent2" w:themeShade="BF"/>
+        </w:rPr>
+        <w:t>fetch</w:t>
+      </w:r>
+      <w:proofErr w:type="spellEnd"/>
+      <w:r>
+        <w:rPr>
+          <w:rFonts w:ascii="Abadi" w:hAnsi="Abadi"/>
+          <w:color w:val="C45911" w:themeColor="accent2" w:themeShade="BF"/>
+        </w:rPr>
+        <w:t>)</w:t>
       </w:r>
     </w:p>
     <w:p>
@@ -716,12 +1992,46 @@
           <w:color w:val="C45911" w:themeColor="accent2" w:themeShade="BF"/>
         </w:rPr>
       </w:pPr>
-      <w:r>
-        <w:rPr>
-          <w:rFonts w:ascii="Abadi" w:hAnsi="Abadi"/>
-          <w:color w:val="C45911" w:themeColor="accent2" w:themeShade="BF"/>
-        </w:rPr>
-        <w:t>origin  https://github.com/atapetrone/ProbandoGit.git (push)</w:t>
+      <w:proofErr w:type="spellStart"/>
+      <w:proofErr w:type="gramStart"/>
+      <w:r>
+        <w:rPr>
+          <w:rFonts w:ascii="Abadi" w:hAnsi="Abadi"/>
+          <w:color w:val="C45911" w:themeColor="accent2" w:themeShade="BF"/>
+        </w:rPr>
+        <w:t>origin</w:t>
+      </w:r>
+      <w:proofErr w:type="spellEnd"/>
+      <w:r>
+        <w:rPr>
+          <w:rFonts w:ascii="Abadi" w:hAnsi="Abadi"/>
+          <w:color w:val="C45911" w:themeColor="accent2" w:themeShade="BF"/>
+        </w:rPr>
+        <w:t xml:space="preserve">  https://github.com/atapetrone/ProbandoGit.git</w:t>
+      </w:r>
+      <w:proofErr w:type="gramEnd"/>
+      <w:r>
+        <w:rPr>
+          <w:rFonts w:ascii="Abadi" w:hAnsi="Abadi"/>
+          <w:color w:val="C45911" w:themeColor="accent2" w:themeShade="BF"/>
+        </w:rPr>
+        <w:t xml:space="preserve"> (</w:t>
+      </w:r>
+      <w:proofErr w:type="spellStart"/>
+      <w:r>
+        <w:rPr>
+          <w:rFonts w:ascii="Abadi" w:hAnsi="Abadi"/>
+          <w:color w:val="C45911" w:themeColor="accent2" w:themeShade="BF"/>
+        </w:rPr>
+        <w:t>push</w:t>
+      </w:r>
+      <w:proofErr w:type="spellEnd"/>
+      <w:r>
+        <w:rPr>
+          <w:rFonts w:ascii="Abadi" w:hAnsi="Abadi"/>
+          <w:color w:val="C45911" w:themeColor="accent2" w:themeShade="BF"/>
+        </w:rPr>
+        <w:t>)</w:t>
       </w:r>
     </w:p>
     <w:p/>
@@ -735,8 +2045,13 @@
         <w:t>Ahora hay que crear una Branch</w:t>
       </w:r>
       <w:r>
-        <w:t xml:space="preserve"> que se llame main</w:t>
-      </w:r>
+        <w:t xml:space="preserve"> que se llame </w:t>
+      </w:r>
+      <w:proofErr w:type="spellStart"/>
+      <w:r>
+        <w:t>main</w:t>
+      </w:r>
+      <w:proofErr w:type="spellEnd"/>
       <w:r>
         <w:t xml:space="preserve"> (no entiendo muy bien que es esto… pero hay que hacerlo)</w:t>
       </w:r>
@@ -750,39 +2065,279 @@
           <w:color w:val="2F5496" w:themeColor="accent1" w:themeShade="BF"/>
         </w:rPr>
       </w:pPr>
-      <w:r>
-        <w:rPr>
-          <w:rFonts w:ascii="Abadi" w:hAnsi="Abadi"/>
-          <w:b/>
-          <w:bCs/>
-          <w:color w:val="2F5496" w:themeColor="accent1" w:themeShade="BF"/>
-        </w:rPr>
-        <w:t>git branch -M main</w:t>
-      </w:r>
-    </w:p>
-    <w:p>
-      <w:r>
-        <w:t>Por último se va a empujar la información de la Branch main hacia origin</w:t>
-      </w:r>
-    </w:p>
-    <w:p>
-      <w:pPr>
-        <w:rPr>
-          <w:rFonts w:ascii="Abadi" w:hAnsi="Abadi"/>
-          <w:b/>
-          <w:bCs/>
-          <w:color w:val="2F5496" w:themeColor="accent1" w:themeShade="BF"/>
-        </w:rPr>
-      </w:pPr>
-      <w:r>
-        <w:rPr>
-          <w:rFonts w:ascii="Abadi" w:hAnsi="Abadi"/>
-          <w:b/>
-          <w:bCs/>
-          <w:color w:val="2F5496" w:themeColor="accent1" w:themeShade="BF"/>
-        </w:rPr>
-        <w:t>git push -u origin main</w:t>
-      </w:r>
+      <w:proofErr w:type="spellStart"/>
+      <w:r>
+        <w:rPr>
+          <w:rFonts w:ascii="Abadi" w:hAnsi="Abadi"/>
+          <w:b/>
+          <w:bCs/>
+          <w:color w:val="2F5496" w:themeColor="accent1" w:themeShade="BF"/>
+        </w:rPr>
+        <w:t>git</w:t>
+      </w:r>
+      <w:proofErr w:type="spellEnd"/>
+      <w:r>
+        <w:rPr>
+          <w:rFonts w:ascii="Abadi" w:hAnsi="Abadi"/>
+          <w:b/>
+          <w:bCs/>
+          <w:color w:val="2F5496" w:themeColor="accent1" w:themeShade="BF"/>
+        </w:rPr>
+        <w:t xml:space="preserve"> </w:t>
+      </w:r>
+      <w:proofErr w:type="spellStart"/>
+      <w:r>
+        <w:rPr>
+          <w:rFonts w:ascii="Abadi" w:hAnsi="Abadi"/>
+          <w:b/>
+          <w:bCs/>
+          <w:color w:val="2F5496" w:themeColor="accent1" w:themeShade="BF"/>
+        </w:rPr>
+        <w:t>branch</w:t>
+      </w:r>
+      <w:proofErr w:type="spellEnd"/>
+      <w:r>
+        <w:rPr>
+          <w:rFonts w:ascii="Abadi" w:hAnsi="Abadi"/>
+          <w:b/>
+          <w:bCs/>
+          <w:color w:val="2F5496" w:themeColor="accent1" w:themeShade="BF"/>
+        </w:rPr>
+        <w:t xml:space="preserve"> -M </w:t>
+      </w:r>
+      <w:proofErr w:type="spellStart"/>
+      <w:r>
+        <w:rPr>
+          <w:rFonts w:ascii="Abadi" w:hAnsi="Abadi"/>
+          <w:b/>
+          <w:bCs/>
+          <w:color w:val="2F5496" w:themeColor="accent1" w:themeShade="BF"/>
+        </w:rPr>
+        <w:t>main</w:t>
+      </w:r>
+      <w:proofErr w:type="spellEnd"/>
+    </w:p>
+    <w:p>
+      <w:r>
+        <w:t xml:space="preserve">Por </w:t>
+      </w:r>
+      <w:proofErr w:type="gramStart"/>
+      <w:r>
+        <w:t>último</w:t>
+      </w:r>
+      <w:proofErr w:type="gramEnd"/>
+      <w:r>
+        <w:t xml:space="preserve"> se va a empujar la información de la Branch </w:t>
+      </w:r>
+      <w:proofErr w:type="spellStart"/>
+      <w:r>
+        <w:t>main</w:t>
+      </w:r>
+      <w:proofErr w:type="spellEnd"/>
+      <w:r>
+        <w:t xml:space="preserve"> hacia </w:t>
+      </w:r>
+      <w:proofErr w:type="spellStart"/>
+      <w:r>
+        <w:t>origin</w:t>
+      </w:r>
+      <w:proofErr w:type="spellEnd"/>
+    </w:p>
+    <w:p>
+      <w:proofErr w:type="spellStart"/>
+      <w:r>
+        <w:rPr>
+          <w:rFonts w:ascii="Abadi" w:hAnsi="Abadi"/>
+          <w:b/>
+          <w:bCs/>
+          <w:color w:val="2F5496" w:themeColor="accent1" w:themeShade="BF"/>
+        </w:rPr>
+        <w:t>git</w:t>
+      </w:r>
+      <w:proofErr w:type="spellEnd"/>
+      <w:r>
+        <w:rPr>
+          <w:rFonts w:ascii="Abadi" w:hAnsi="Abadi"/>
+          <w:b/>
+          <w:bCs/>
+          <w:color w:val="2F5496" w:themeColor="accent1" w:themeShade="BF"/>
+        </w:rPr>
+        <w:t xml:space="preserve"> </w:t>
+      </w:r>
+      <w:proofErr w:type="spellStart"/>
+      <w:r>
+        <w:rPr>
+          <w:rFonts w:ascii="Abadi" w:hAnsi="Abadi"/>
+          <w:b/>
+          <w:bCs/>
+          <w:color w:val="2F5496" w:themeColor="accent1" w:themeShade="BF"/>
+        </w:rPr>
+        <w:t>push</w:t>
+      </w:r>
+      <w:proofErr w:type="spellEnd"/>
+      <w:r>
+        <w:rPr>
+          <w:rFonts w:ascii="Abadi" w:hAnsi="Abadi"/>
+          <w:b/>
+          <w:bCs/>
+          <w:color w:val="2F5496" w:themeColor="accent1" w:themeShade="BF"/>
+        </w:rPr>
+        <w:t xml:space="preserve"> -u </w:t>
+      </w:r>
+      <w:proofErr w:type="spellStart"/>
+      <w:r>
+        <w:rPr>
+          <w:rFonts w:ascii="Abadi" w:hAnsi="Abadi"/>
+          <w:b/>
+          <w:bCs/>
+          <w:color w:val="2F5496" w:themeColor="accent1" w:themeShade="BF"/>
+        </w:rPr>
+        <w:t>origin</w:t>
+      </w:r>
+      <w:proofErr w:type="spellEnd"/>
+      <w:r>
+        <w:rPr>
+          <w:rFonts w:ascii="Abadi" w:hAnsi="Abadi"/>
+          <w:b/>
+          <w:bCs/>
+          <w:color w:val="2F5496" w:themeColor="accent1" w:themeShade="BF"/>
+        </w:rPr>
+        <w:t xml:space="preserve"> </w:t>
+      </w:r>
+      <w:proofErr w:type="spellStart"/>
+      <w:r>
+        <w:rPr>
+          <w:rFonts w:ascii="Abadi" w:hAnsi="Abadi"/>
+          <w:b/>
+          <w:bCs/>
+          <w:color w:val="2F5496" w:themeColor="accent1" w:themeShade="BF"/>
+        </w:rPr>
+        <w:t>main</w:t>
+      </w:r>
+      <w:proofErr w:type="spellEnd"/>
+      <w:proofErr w:type="gramStart"/>
+      <w:r>
+        <w:rPr>
+          <w:rFonts w:ascii="Abadi" w:hAnsi="Abadi"/>
+          <w:b/>
+          <w:bCs/>
+          <w:color w:val="2F5496" w:themeColor="accent1" w:themeShade="BF"/>
+        </w:rPr>
+        <w:t xml:space="preserve"> </w:t>
+      </w:r>
+      <w:r>
+        <w:t xml:space="preserve">  (</w:t>
+      </w:r>
+      <w:proofErr w:type="gramEnd"/>
+      <w:r>
+        <w:t xml:space="preserve">Cuando lo configura </w:t>
+      </w:r>
+      <w:proofErr w:type="spellStart"/>
+      <w:r>
+        <w:t>Vistual</w:t>
+      </w:r>
+      <w:proofErr w:type="spellEnd"/>
+      <w:r>
+        <w:t xml:space="preserve"> Studio</w:t>
+      </w:r>
+      <w:r>
+        <w:t xml:space="preserve"> </w:t>
+      </w:r>
+      <w:proofErr w:type="spellStart"/>
+      <w:r>
+        <w:t>Code</w:t>
+      </w:r>
+      <w:proofErr w:type="spellEnd"/>
+      <w:r>
+        <w:t xml:space="preserve"> el nombre de la Branch la pone como master)</w:t>
+      </w:r>
+    </w:p>
+    <w:p>
+      <w:r>
+        <w:t>la opción sería:</w:t>
+      </w:r>
+    </w:p>
+    <w:p>
+      <w:proofErr w:type="spellStart"/>
+      <w:r>
+        <w:rPr>
+          <w:rFonts w:ascii="Abadi" w:hAnsi="Abadi"/>
+          <w:b/>
+          <w:bCs/>
+          <w:color w:val="2F5496" w:themeColor="accent1" w:themeShade="BF"/>
+        </w:rPr>
+        <w:t>git</w:t>
+      </w:r>
+      <w:proofErr w:type="spellEnd"/>
+      <w:r>
+        <w:rPr>
+          <w:rFonts w:ascii="Abadi" w:hAnsi="Abadi"/>
+          <w:b/>
+          <w:bCs/>
+          <w:color w:val="2F5496" w:themeColor="accent1" w:themeShade="BF"/>
+        </w:rPr>
+        <w:t xml:space="preserve"> </w:t>
+      </w:r>
+      <w:proofErr w:type="spellStart"/>
+      <w:r>
+        <w:rPr>
+          <w:rFonts w:ascii="Abadi" w:hAnsi="Abadi"/>
+          <w:b/>
+          <w:bCs/>
+          <w:color w:val="2F5496" w:themeColor="accent1" w:themeShade="BF"/>
+        </w:rPr>
+        <w:t>push</w:t>
+      </w:r>
+      <w:proofErr w:type="spellEnd"/>
+      <w:r>
+        <w:rPr>
+          <w:rFonts w:ascii="Abadi" w:hAnsi="Abadi"/>
+          <w:b/>
+          <w:bCs/>
+          <w:color w:val="2F5496" w:themeColor="accent1" w:themeShade="BF"/>
+        </w:rPr>
+        <w:t xml:space="preserve"> -u </w:t>
+      </w:r>
+      <w:proofErr w:type="spellStart"/>
+      <w:r>
+        <w:rPr>
+          <w:rFonts w:ascii="Abadi" w:hAnsi="Abadi"/>
+          <w:b/>
+          <w:bCs/>
+          <w:color w:val="2F5496" w:themeColor="accent1" w:themeShade="BF"/>
+        </w:rPr>
+        <w:t>origin</w:t>
+      </w:r>
+      <w:proofErr w:type="spellEnd"/>
+      <w:r>
+        <w:rPr>
+          <w:rFonts w:ascii="Abadi" w:hAnsi="Abadi"/>
+          <w:b/>
+          <w:bCs/>
+          <w:color w:val="2F5496" w:themeColor="accent1" w:themeShade="BF"/>
+        </w:rPr>
+        <w:t xml:space="preserve"> </w:t>
+      </w:r>
+      <w:proofErr w:type="gramStart"/>
+      <w:r>
+        <w:rPr>
+          <w:rFonts w:ascii="Abadi" w:hAnsi="Abadi"/>
+          <w:b/>
+          <w:bCs/>
+          <w:color w:val="2F5496" w:themeColor="accent1" w:themeShade="BF"/>
+        </w:rPr>
+        <w:t>ma</w:t>
+      </w:r>
+      <w:r>
+        <w:rPr>
+          <w:rFonts w:ascii="Abadi" w:hAnsi="Abadi"/>
+          <w:b/>
+          <w:bCs/>
+          <w:color w:val="2F5496" w:themeColor="accent1" w:themeShade="BF"/>
+        </w:rPr>
+        <w:t>ster</w:t>
+      </w:r>
+      <w:proofErr w:type="gramEnd"/>
     </w:p>
     <w:p>
       <w:pPr>
@@ -792,12 +2347,37 @@
           <w:color w:val="C45911" w:themeColor="accent2" w:themeShade="BF"/>
         </w:rPr>
       </w:pPr>
-      <w:r>
-        <w:rPr>
-          <w:rFonts w:ascii="Abadi" w:hAnsi="Abadi"/>
-          <w:color w:val="C45911" w:themeColor="accent2" w:themeShade="BF"/>
-        </w:rPr>
-        <w:t>Enumerating objects: 4, done.</w:t>
+      <w:proofErr w:type="spellStart"/>
+      <w:r>
+        <w:rPr>
+          <w:rFonts w:ascii="Abadi" w:hAnsi="Abadi"/>
+          <w:color w:val="C45911" w:themeColor="accent2" w:themeShade="BF"/>
+        </w:rPr>
+        <w:t>Enumerating</w:t>
+      </w:r>
+      <w:proofErr w:type="spellEnd"/>
+      <w:r>
+        <w:rPr>
+          <w:rFonts w:ascii="Abadi" w:hAnsi="Abadi"/>
+          <w:color w:val="C45911" w:themeColor="accent2" w:themeShade="BF"/>
+        </w:rPr>
+        <w:t xml:space="preserve"> </w:t>
+      </w:r>
+      <w:proofErr w:type="spellStart"/>
+      <w:r>
+        <w:rPr>
+          <w:rFonts w:ascii="Abadi" w:hAnsi="Abadi"/>
+          <w:color w:val="C45911" w:themeColor="accent2" w:themeShade="BF"/>
+        </w:rPr>
+        <w:t>objects</w:t>
+      </w:r>
+      <w:proofErr w:type="spellEnd"/>
+      <w:r>
+        <w:rPr>
+          <w:rFonts w:ascii="Abadi" w:hAnsi="Abadi"/>
+          <w:color w:val="C45911" w:themeColor="accent2" w:themeShade="BF"/>
+        </w:rPr>
+        <w:t>: 4, done.</w:t>
       </w:r>
     </w:p>
     <w:p>
@@ -808,12 +2388,37 @@
           <w:color w:val="C45911" w:themeColor="accent2" w:themeShade="BF"/>
         </w:rPr>
       </w:pPr>
-      <w:r>
-        <w:rPr>
-          <w:rFonts w:ascii="Abadi" w:hAnsi="Abadi"/>
-          <w:color w:val="C45911" w:themeColor="accent2" w:themeShade="BF"/>
-        </w:rPr>
-        <w:t>Counting objects: 100% (4/4), done.</w:t>
+      <w:proofErr w:type="spellStart"/>
+      <w:r>
+        <w:rPr>
+          <w:rFonts w:ascii="Abadi" w:hAnsi="Abadi"/>
+          <w:color w:val="C45911" w:themeColor="accent2" w:themeShade="BF"/>
+        </w:rPr>
+        <w:t>Counting</w:t>
+      </w:r>
+      <w:proofErr w:type="spellEnd"/>
+      <w:r>
+        <w:rPr>
+          <w:rFonts w:ascii="Abadi" w:hAnsi="Abadi"/>
+          <w:color w:val="C45911" w:themeColor="accent2" w:themeShade="BF"/>
+        </w:rPr>
+        <w:t xml:space="preserve"> </w:t>
+      </w:r>
+      <w:proofErr w:type="spellStart"/>
+      <w:r>
+        <w:rPr>
+          <w:rFonts w:ascii="Abadi" w:hAnsi="Abadi"/>
+          <w:color w:val="C45911" w:themeColor="accent2" w:themeShade="BF"/>
+        </w:rPr>
+        <w:t>objects</w:t>
+      </w:r>
+      <w:proofErr w:type="spellEnd"/>
+      <w:r>
+        <w:rPr>
+          <w:rFonts w:ascii="Abadi" w:hAnsi="Abadi"/>
+          <w:color w:val="C45911" w:themeColor="accent2" w:themeShade="BF"/>
+        </w:rPr>
+        <w:t>: 100% (4/4), done.</w:t>
       </w:r>
     </w:p>
     <w:p>
@@ -829,8 +2434,65 @@
           <w:rFonts w:ascii="Abadi" w:hAnsi="Abadi"/>
           <w:color w:val="C45911" w:themeColor="accent2" w:themeShade="BF"/>
         </w:rPr>
-        <w:t>Delta compression using up to 12 threads</w:t>
-      </w:r>
+        <w:t xml:space="preserve">Delta </w:t>
+      </w:r>
+      <w:proofErr w:type="spellStart"/>
+      <w:r>
+        <w:rPr>
+          <w:rFonts w:ascii="Abadi" w:hAnsi="Abadi"/>
+          <w:color w:val="C45911" w:themeColor="accent2" w:themeShade="BF"/>
+        </w:rPr>
+        <w:t>compression</w:t>
+      </w:r>
+      <w:proofErr w:type="spellEnd"/>
+      <w:r>
+        <w:rPr>
+          <w:rFonts w:ascii="Abadi" w:hAnsi="Abadi"/>
+          <w:color w:val="C45911" w:themeColor="accent2" w:themeShade="BF"/>
+        </w:rPr>
+        <w:t xml:space="preserve"> </w:t>
+      </w:r>
+      <w:proofErr w:type="spellStart"/>
+      <w:r>
+        <w:rPr>
+          <w:rFonts w:ascii="Abadi" w:hAnsi="Abadi"/>
+          <w:color w:val="C45911" w:themeColor="accent2" w:themeShade="BF"/>
+        </w:rPr>
+        <w:t>using</w:t>
+      </w:r>
+      <w:proofErr w:type="spellEnd"/>
+      <w:r>
+        <w:rPr>
+          <w:rFonts w:ascii="Abadi" w:hAnsi="Abadi"/>
+          <w:color w:val="C45911" w:themeColor="accent2" w:themeShade="BF"/>
+        </w:rPr>
+        <w:t xml:space="preserve"> up </w:t>
+      </w:r>
+      <w:proofErr w:type="spellStart"/>
+      <w:r>
+        <w:rPr>
+          <w:rFonts w:ascii="Abadi" w:hAnsi="Abadi"/>
+          <w:color w:val="C45911" w:themeColor="accent2" w:themeShade="BF"/>
+        </w:rPr>
+        <w:t>to</w:t>
+      </w:r>
+      <w:proofErr w:type="spellEnd"/>
+      <w:r>
+        <w:rPr>
+          <w:rFonts w:ascii="Abadi" w:hAnsi="Abadi"/>
+          <w:color w:val="C45911" w:themeColor="accent2" w:themeShade="BF"/>
+        </w:rPr>
+        <w:t xml:space="preserve"> 12 </w:t>
+      </w:r>
+      <w:proofErr w:type="spellStart"/>
+      <w:r>
+        <w:rPr>
+          <w:rFonts w:ascii="Abadi" w:hAnsi="Abadi"/>
+          <w:color w:val="C45911" w:themeColor="accent2" w:themeShade="BF"/>
+        </w:rPr>
+        <w:t>threads</w:t>
+      </w:r>
+      <w:proofErr w:type="spellEnd"/>
     </w:p>
     <w:p>
       <w:pPr>
@@ -840,12 +2502,37 @@
           <w:color w:val="C45911" w:themeColor="accent2" w:themeShade="BF"/>
         </w:rPr>
       </w:pPr>
-      <w:r>
-        <w:rPr>
-          <w:rFonts w:ascii="Abadi" w:hAnsi="Abadi"/>
-          <w:color w:val="C45911" w:themeColor="accent2" w:themeShade="BF"/>
-        </w:rPr>
-        <w:t>Compressing objects: 100% (2/2), done.</w:t>
+      <w:proofErr w:type="spellStart"/>
+      <w:r>
+        <w:rPr>
+          <w:rFonts w:ascii="Abadi" w:hAnsi="Abadi"/>
+          <w:color w:val="C45911" w:themeColor="accent2" w:themeShade="BF"/>
+        </w:rPr>
+        <w:t>Compressing</w:t>
+      </w:r>
+      <w:proofErr w:type="spellEnd"/>
+      <w:r>
+        <w:rPr>
+          <w:rFonts w:ascii="Abadi" w:hAnsi="Abadi"/>
+          <w:color w:val="C45911" w:themeColor="accent2" w:themeShade="BF"/>
+        </w:rPr>
+        <w:t xml:space="preserve"> </w:t>
+      </w:r>
+      <w:proofErr w:type="spellStart"/>
+      <w:r>
+        <w:rPr>
+          <w:rFonts w:ascii="Abadi" w:hAnsi="Abadi"/>
+          <w:color w:val="C45911" w:themeColor="accent2" w:themeShade="BF"/>
+        </w:rPr>
+        <w:t>objects</w:t>
+      </w:r>
+      <w:proofErr w:type="spellEnd"/>
+      <w:r>
+        <w:rPr>
+          <w:rFonts w:ascii="Abadi" w:hAnsi="Abadi"/>
+          <w:color w:val="C45911" w:themeColor="accent2" w:themeShade="BF"/>
+        </w:rPr>
+        <w:t>: 100% (2/2), done.</w:t>
       </w:r>
     </w:p>
     <w:p>
@@ -856,12 +2543,37 @@
           <w:color w:val="C45911" w:themeColor="accent2" w:themeShade="BF"/>
         </w:rPr>
       </w:pPr>
-      <w:r>
-        <w:rPr>
-          <w:rFonts w:ascii="Abadi" w:hAnsi="Abadi"/>
-          <w:color w:val="C45911" w:themeColor="accent2" w:themeShade="BF"/>
-        </w:rPr>
-        <w:t>Writing objects: 100% (4/4), 294 bytes | 147.00 KiB/s, done.</w:t>
+      <w:proofErr w:type="spellStart"/>
+      <w:r>
+        <w:rPr>
+          <w:rFonts w:ascii="Abadi" w:hAnsi="Abadi"/>
+          <w:color w:val="C45911" w:themeColor="accent2" w:themeShade="BF"/>
+        </w:rPr>
+        <w:t>Writing</w:t>
+      </w:r>
+      <w:proofErr w:type="spellEnd"/>
+      <w:r>
+        <w:rPr>
+          <w:rFonts w:ascii="Abadi" w:hAnsi="Abadi"/>
+          <w:color w:val="C45911" w:themeColor="accent2" w:themeShade="BF"/>
+        </w:rPr>
+        <w:t xml:space="preserve"> </w:t>
+      </w:r>
+      <w:proofErr w:type="spellStart"/>
+      <w:r>
+        <w:rPr>
+          <w:rFonts w:ascii="Abadi" w:hAnsi="Abadi"/>
+          <w:color w:val="C45911" w:themeColor="accent2" w:themeShade="BF"/>
+        </w:rPr>
+        <w:t>objects</w:t>
+      </w:r>
+      <w:proofErr w:type="spellEnd"/>
+      <w:r>
+        <w:rPr>
+          <w:rFonts w:ascii="Abadi" w:hAnsi="Abadi"/>
+          <w:color w:val="C45911" w:themeColor="accent2" w:themeShade="BF"/>
+        </w:rPr>
+        <w:t>: 100% (4/4), 294 bytes | 147.00 KiB/s, done.</w:t>
       </w:r>
     </w:p>
     <w:p>
@@ -877,7 +2589,39 @@
           <w:rFonts w:ascii="Abadi" w:hAnsi="Abadi"/>
           <w:color w:val="C45911" w:themeColor="accent2" w:themeShade="BF"/>
         </w:rPr>
-        <w:t>Total 4 (delta 0), reused 0 (delta 0), pack-reused 0</w:t>
+        <w:t xml:space="preserve">Total 4 (delta 0), </w:t>
+      </w:r>
+      <w:proofErr w:type="spellStart"/>
+      <w:r>
+        <w:rPr>
+          <w:rFonts w:ascii="Abadi" w:hAnsi="Abadi"/>
+          <w:color w:val="C45911" w:themeColor="accent2" w:themeShade="BF"/>
+        </w:rPr>
+        <w:t>reused</w:t>
+      </w:r>
+      <w:proofErr w:type="spellEnd"/>
+      <w:r>
+        <w:rPr>
+          <w:rFonts w:ascii="Abadi" w:hAnsi="Abadi"/>
+          <w:color w:val="C45911" w:themeColor="accent2" w:themeShade="BF"/>
+        </w:rPr>
+        <w:t xml:space="preserve"> 0 (delta 0), pack-</w:t>
+      </w:r>
+      <w:proofErr w:type="spellStart"/>
+      <w:r>
+        <w:rPr>
+          <w:rFonts w:ascii="Abadi" w:hAnsi="Abadi"/>
+          <w:color w:val="C45911" w:themeColor="accent2" w:themeShade="BF"/>
+        </w:rPr>
+        <w:t>reused</w:t>
+      </w:r>
+      <w:proofErr w:type="spellEnd"/>
+      <w:r>
+        <w:rPr>
+          <w:rFonts w:ascii="Abadi" w:hAnsi="Abadi"/>
+          <w:color w:val="C45911" w:themeColor="accent2" w:themeShade="BF"/>
+        </w:rPr>
+        <w:t xml:space="preserve"> 0</w:t>
       </w:r>
     </w:p>
     <w:p>
@@ -888,12 +2632,21 @@
           <w:color w:val="C45911" w:themeColor="accent2" w:themeShade="BF"/>
         </w:rPr>
       </w:pPr>
-      <w:r>
-        <w:rPr>
-          <w:rFonts w:ascii="Abadi" w:hAnsi="Abadi"/>
-          <w:color w:val="C45911" w:themeColor="accent2" w:themeShade="BF"/>
-        </w:rPr>
-        <w:t>To https://github.com/atapetrone/ProbandoGit.git</w:t>
+      <w:proofErr w:type="spellStart"/>
+      <w:r>
+        <w:rPr>
+          <w:rFonts w:ascii="Abadi" w:hAnsi="Abadi"/>
+          <w:color w:val="C45911" w:themeColor="accent2" w:themeShade="BF"/>
+        </w:rPr>
+        <w:t>To</w:t>
+      </w:r>
+      <w:proofErr w:type="spellEnd"/>
+      <w:r>
+        <w:rPr>
+          <w:rFonts w:ascii="Abadi" w:hAnsi="Abadi"/>
+          <w:color w:val="C45911" w:themeColor="accent2" w:themeShade="BF"/>
+        </w:rPr>
+        <w:t xml:space="preserve"> https://github.com/atapetrone/ProbandoGit.git</w:t>
       </w:r>
     </w:p>
     <w:p>
@@ -909,8 +2662,49 @@
           <w:rFonts w:ascii="Abadi" w:hAnsi="Abadi"/>
           <w:color w:val="C45911" w:themeColor="accent2" w:themeShade="BF"/>
         </w:rPr>
-        <w:t xml:space="preserve"> * [new branch]      main -&gt; main</w:t>
-      </w:r>
+        <w:t xml:space="preserve"> * [new </w:t>
+      </w:r>
+      <w:proofErr w:type="spellStart"/>
+      <w:r>
+        <w:rPr>
+          <w:rFonts w:ascii="Abadi" w:hAnsi="Abadi"/>
+          <w:color w:val="C45911" w:themeColor="accent2" w:themeShade="BF"/>
+        </w:rPr>
+        <w:t>branch</w:t>
+      </w:r>
+      <w:proofErr w:type="spellEnd"/>
+      <w:r>
+        <w:rPr>
+          <w:rFonts w:ascii="Abadi" w:hAnsi="Abadi"/>
+          <w:color w:val="C45911" w:themeColor="accent2" w:themeShade="BF"/>
+        </w:rPr>
+        <w:t xml:space="preserve">]      </w:t>
+      </w:r>
+      <w:proofErr w:type="spellStart"/>
+      <w:r>
+        <w:rPr>
+          <w:rFonts w:ascii="Abadi" w:hAnsi="Abadi"/>
+          <w:color w:val="C45911" w:themeColor="accent2" w:themeShade="BF"/>
+        </w:rPr>
+        <w:t>main</w:t>
+      </w:r>
+      <w:proofErr w:type="spellEnd"/>
+      <w:r>
+        <w:rPr>
+          <w:rFonts w:ascii="Abadi" w:hAnsi="Abadi"/>
+          <w:color w:val="C45911" w:themeColor="accent2" w:themeShade="BF"/>
+        </w:rPr>
+        <w:t xml:space="preserve"> -&gt; </w:t>
+      </w:r>
+      <w:proofErr w:type="spellStart"/>
+      <w:r>
+        <w:rPr>
+          <w:rFonts w:ascii="Abadi" w:hAnsi="Abadi"/>
+          <w:color w:val="C45911" w:themeColor="accent2" w:themeShade="BF"/>
+        </w:rPr>
+        <w:t>main</w:t>
+      </w:r>
+      <w:proofErr w:type="spellEnd"/>
     </w:p>
     <w:p>
       <w:pPr>
@@ -920,22 +2714,138 @@
           <w:color w:val="C45911" w:themeColor="accent2" w:themeShade="BF"/>
         </w:rPr>
       </w:pPr>
-      <w:r>
-        <w:rPr>
-          <w:rFonts w:ascii="Abadi" w:hAnsi="Abadi"/>
-          <w:color w:val="C45911" w:themeColor="accent2" w:themeShade="BF"/>
-        </w:rPr>
-        <w:t>branch 'main' set up to track 'origin/main'.</w:t>
+      <w:proofErr w:type="spellStart"/>
+      <w:r>
+        <w:rPr>
+          <w:rFonts w:ascii="Abadi" w:hAnsi="Abadi"/>
+          <w:color w:val="C45911" w:themeColor="accent2" w:themeShade="BF"/>
+        </w:rPr>
+        <w:t>branch</w:t>
+      </w:r>
+      <w:proofErr w:type="spellEnd"/>
+      <w:r>
+        <w:rPr>
+          <w:rFonts w:ascii="Abadi" w:hAnsi="Abadi"/>
+          <w:color w:val="C45911" w:themeColor="accent2" w:themeShade="BF"/>
+        </w:rPr>
+        <w:t xml:space="preserve"> '</w:t>
+      </w:r>
+      <w:proofErr w:type="spellStart"/>
+      <w:r>
+        <w:rPr>
+          <w:rFonts w:ascii="Abadi" w:hAnsi="Abadi"/>
+          <w:color w:val="C45911" w:themeColor="accent2" w:themeShade="BF"/>
+        </w:rPr>
+        <w:t>main</w:t>
+      </w:r>
+      <w:proofErr w:type="spellEnd"/>
+      <w:r>
+        <w:rPr>
+          <w:rFonts w:ascii="Abadi" w:hAnsi="Abadi"/>
+          <w:color w:val="C45911" w:themeColor="accent2" w:themeShade="BF"/>
+        </w:rPr>
+        <w:t xml:space="preserve">' set up </w:t>
+      </w:r>
+      <w:proofErr w:type="spellStart"/>
+      <w:r>
+        <w:rPr>
+          <w:rFonts w:ascii="Abadi" w:hAnsi="Abadi"/>
+          <w:color w:val="C45911" w:themeColor="accent2" w:themeShade="BF"/>
+        </w:rPr>
+        <w:t>to</w:t>
+      </w:r>
+      <w:proofErr w:type="spellEnd"/>
+      <w:r>
+        <w:rPr>
+          <w:rFonts w:ascii="Abadi" w:hAnsi="Abadi"/>
+          <w:color w:val="C45911" w:themeColor="accent2" w:themeShade="BF"/>
+        </w:rPr>
+        <w:t xml:space="preserve"> </w:t>
+      </w:r>
+      <w:proofErr w:type="spellStart"/>
+      <w:r>
+        <w:rPr>
+          <w:rFonts w:ascii="Abadi" w:hAnsi="Abadi"/>
+          <w:color w:val="C45911" w:themeColor="accent2" w:themeShade="BF"/>
+        </w:rPr>
+        <w:t>track</w:t>
+      </w:r>
+      <w:proofErr w:type="spellEnd"/>
+      <w:r>
+        <w:rPr>
+          <w:rFonts w:ascii="Abadi" w:hAnsi="Abadi"/>
+          <w:color w:val="C45911" w:themeColor="accent2" w:themeShade="BF"/>
+        </w:rPr>
+        <w:t xml:space="preserve"> '</w:t>
+      </w:r>
+      <w:proofErr w:type="spellStart"/>
+      <w:r>
+        <w:rPr>
+          <w:rFonts w:ascii="Abadi" w:hAnsi="Abadi"/>
+          <w:color w:val="C45911" w:themeColor="accent2" w:themeShade="BF"/>
+        </w:rPr>
+        <w:t>origin</w:t>
+      </w:r>
+      <w:proofErr w:type="spellEnd"/>
+      <w:r>
+        <w:rPr>
+          <w:rFonts w:ascii="Abadi" w:hAnsi="Abadi"/>
+          <w:color w:val="C45911" w:themeColor="accent2" w:themeShade="BF"/>
+        </w:rPr>
+        <w:t>/</w:t>
+      </w:r>
+      <w:proofErr w:type="spellStart"/>
+      <w:r>
+        <w:rPr>
+          <w:rFonts w:ascii="Abadi" w:hAnsi="Abadi"/>
+          <w:color w:val="C45911" w:themeColor="accent2" w:themeShade="BF"/>
+        </w:rPr>
+        <w:t>main</w:t>
+      </w:r>
+      <w:proofErr w:type="spellEnd"/>
+      <w:r>
+        <w:rPr>
+          <w:rFonts w:ascii="Abadi" w:hAnsi="Abadi"/>
+          <w:color w:val="C45911" w:themeColor="accent2" w:themeShade="BF"/>
+        </w:rPr>
+        <w:t>'.</w:t>
       </w:r>
     </w:p>
     <w:p/>
     <w:p>
       <w:r>
-        <w:t>Ahora, cada vez que hagas un cambio en tus documentos… debes mandar a la fase de “STAGE” tus cambios con un add y luego hacer un commit</w:t>
-      </w:r>
-      <w:r>
-        <w:t>, para finalmente hacer un push y subirlos a tu respaldo en github</w:t>
-      </w:r>
+        <w:lastRenderedPageBreak/>
+        <w:t xml:space="preserve">Ahora, cada vez que hagas un cambio en tus documentos… debes mandar a la fase de “STAGE” tus cambios con un </w:t>
+      </w:r>
+      <w:proofErr w:type="spellStart"/>
+      <w:r>
+        <w:t>add</w:t>
+      </w:r>
+      <w:proofErr w:type="spellEnd"/>
+      <w:r>
+        <w:t xml:space="preserve"> y luego hacer un </w:t>
+      </w:r>
+      <w:proofErr w:type="spellStart"/>
+      <w:r>
+        <w:t>commit</w:t>
+      </w:r>
+      <w:proofErr w:type="spellEnd"/>
+      <w:r>
+        <w:t xml:space="preserve">, para finalmente hacer un </w:t>
+      </w:r>
+      <w:proofErr w:type="spellStart"/>
+      <w:r>
+        <w:t>push</w:t>
+      </w:r>
+      <w:proofErr w:type="spellEnd"/>
+      <w:r>
+        <w:t xml:space="preserve"> y subirlos a tu respaldo en </w:t>
+      </w:r>
+      <w:proofErr w:type="spellStart"/>
+      <w:r>
+        <w:t>github</w:t>
+      </w:r>
+      <w:proofErr w:type="spellEnd"/>
     </w:p>
     <w:sectPr>
       <w:pgSz w:w="12240" w:h="15840"/>

</xml_diff>